<commit_message>
update plan, add concept design
</commit_message>
<xml_diff>
--- a/WIP/Users/NamNT/BUIN_Project_Plan_v0.1_EN.docx
+++ b/WIP/Users/NamNT/BUIN_Project_Plan_v0.1_EN.docx
@@ -39,7 +39,7 @@
           <w:noProof/>
         </w:rPr>
         <w:drawing>
-          <wp:inline distT="0" distB="0" distL="0" distR="0" wp14:anchorId="496F42E4" wp14:editId="4C65F36D">
+          <wp:inline distT="0" distB="0" distL="0" distR="0" wp14:anchorId="15A0BD9B" wp14:editId="529697FB">
             <wp:extent cx="3051544" cy="627321"/>
             <wp:effectExtent l="152400" t="133350" r="282575" b="287655"/>
             <wp:docPr id="5" name="Picture 1"/>
@@ -510,8 +510,13 @@
           </w:tcPr>
           <w:p>
             <w:r>
-              <w:t>Nguyen Thanh</w:t>
-            </w:r>
+              <w:t xml:space="preserve">Nguyen </w:t>
+            </w:r>
+            <w:proofErr w:type="spellStart"/>
+            <w:r>
+              <w:t>Thanh</w:t>
+            </w:r>
+            <w:proofErr w:type="spellEnd"/>
             <w:r>
               <w:t xml:space="preserve"> Nam</w:t>
             </w:r>
@@ -565,8 +570,13 @@
           </w:tcPr>
           <w:p>
             <w:r>
-              <w:t>Nguyen Thanh</w:t>
-            </w:r>
+              <w:t xml:space="preserve">Nguyen </w:t>
+            </w:r>
+            <w:proofErr w:type="spellStart"/>
+            <w:r>
+              <w:t>Thanh</w:t>
+            </w:r>
+            <w:proofErr w:type="spellEnd"/>
             <w:r>
               <w:t xml:space="preserve"> Nam</w:t>
             </w:r>
@@ -636,7 +646,23 @@
           </w:tcPr>
           <w:p>
             <w:r>
-              <w:t>Trinh Thi Tuyet Mai</w:t>
+              <w:t xml:space="preserve">Trinh </w:t>
+            </w:r>
+            <w:proofErr w:type="spellStart"/>
+            <w:r>
+              <w:t>Thi</w:t>
+            </w:r>
+            <w:proofErr w:type="spellEnd"/>
+            <w:r>
+              <w:t xml:space="preserve"> </w:t>
+            </w:r>
+            <w:proofErr w:type="spellStart"/>
+            <w:r>
+              <w:t>Tuyet</w:t>
+            </w:r>
+            <w:proofErr w:type="spellEnd"/>
+            <w:r>
+              <w:t xml:space="preserve"> Mai</w:t>
             </w:r>
           </w:p>
           <w:p>
@@ -4550,6 +4576,7 @@
                 <w:szCs w:val="22"/>
               </w:rPr>
             </w:pPr>
+            <w:proofErr w:type="spellStart"/>
             <w:r>
               <w:rPr>
                 <w:sz w:val="22"/>
@@ -4557,6 +4584,7 @@
               </w:rPr>
               <w:t>BusLover</w:t>
             </w:r>
+            <w:proofErr w:type="spellEnd"/>
           </w:p>
         </w:tc>
         <w:tc>
@@ -5131,8 +5159,13 @@
               <w:ind w:left="0"/>
             </w:pPr>
             <w:r>
-              <w:t>Nguyen Thanh</w:t>
-            </w:r>
+              <w:t xml:space="preserve">Nguyen </w:t>
+            </w:r>
+            <w:proofErr w:type="spellStart"/>
+            <w:r>
+              <w:t>Thanh</w:t>
+            </w:r>
+            <w:proofErr w:type="spellEnd"/>
             <w:r>
               <w:t xml:space="preserve"> Nam</w:t>
             </w:r>
@@ -5323,7 +5356,15 @@
         <w:t>Unit Tes</w:t>
       </w:r>
       <w:r>
-        <w:t>t, Integration Test, System Test</w:t>
+        <w:t xml:space="preserve">t, Integration Test, </w:t>
+      </w:r>
+      <w:proofErr w:type="gramStart"/>
+      <w:r>
+        <w:t>System</w:t>
+      </w:r>
+      <w:proofErr w:type="gramEnd"/>
+      <w:r>
+        <w:t xml:space="preserve"> Test</w:t>
       </w:r>
       <w:r>
         <w:t>)</w:t>
@@ -5351,7 +5392,19 @@
         <w:ind w:left="0"/>
       </w:pPr>
       <w:r>
-        <w:t>There are the functions of UJD_VN’s project:</w:t>
+        <w:t>There are the</w:t>
+      </w:r>
+      <w:r>
+        <w:t xml:space="preserve"> core</w:t>
+      </w:r>
+      <w:r>
+        <w:t xml:space="preserve"> functions of </w:t>
+      </w:r>
+      <w:r>
+        <w:t>BUIN</w:t>
+      </w:r>
+      <w:r>
+        <w:t>’s project:</w:t>
       </w:r>
     </w:p>
     <w:p>
@@ -5361,19 +5414,23 @@
           <w:ilvl w:val="0"/>
           <w:numId w:val="10"/>
         </w:numPr>
+        <w:spacing w:before="0" w:after="120"/>
+        <w:rPr>
+          <w:color w:val="000000" w:themeColor="text1"/>
+        </w:rPr>
       </w:pPr>
       <w:r>
         <w:rPr>
           <w:b/>
+          <w:color w:val="000000" w:themeColor="text1"/>
         </w:rPr>
-        <w:t>Search</w:t>
+        <w:t>Path finding</w:t>
       </w:r>
       <w:r>
-        <w:t xml:space="preserve">: User can search vocabulary and UJD will display example sentences or conversation, grammar or Japanese video which include vocabulary which user searched. With searching features, user can understand visually, apply easily in communication, and how to use vocabulary in the situations. This is very new point </w:t>
-      </w:r>
-      <w:r>
-        <w:lastRenderedPageBreak/>
-        <w:t xml:space="preserve">and useful of UJD when compare with other website which also provide user to study Japanese now. </w:t>
+        <w:rPr>
+          <w:color w:val="000000" w:themeColor="text1"/>
+        </w:rPr>
+        <w:t>: Users input the departure and destination location to find paths available for them to travel by bus. The results will automatically be sorted based on collected personal usage data and can be rearrange or filtered to match users' preferences.</w:t>
       </w:r>
     </w:p>
     <w:p>
@@ -5383,21 +5440,81 @@
           <w:ilvl w:val="0"/>
           <w:numId w:val="10"/>
         </w:numPr>
+        <w:spacing w:before="0" w:after="120"/>
+        <w:rPr>
+          <w:color w:val="000000" w:themeColor="text1"/>
+        </w:rPr>
       </w:pPr>
       <w:r>
         <w:rPr>
           <w:b/>
+          <w:color w:val="000000" w:themeColor="text1"/>
         </w:rPr>
-        <w:t>Contributing opinion</w:t>
+        <w:lastRenderedPageBreak/>
+        <w:t>Bus searching</w:t>
       </w:r>
       <w:r>
-        <w:t>: User can contribute opinion about UJD website or contribute database as goo</w:t>
+        <w:rPr>
+          <w:color w:val="000000" w:themeColor="text1"/>
+        </w:rPr>
+        <w:t>: Users can search for specific bus through one of these scenario:</w:t>
       </w:r>
+    </w:p>
+    <w:p>
+      <w:pPr>
+        <w:pStyle w:val="Body"/>
+        <w:numPr>
+          <w:ilvl w:val="1"/>
+          <w:numId w:val="10"/>
+        </w:numPr>
+        <w:spacing w:before="0" w:after="120"/>
+        <w:rPr>
+          <w:color w:val="000000" w:themeColor="text1"/>
+        </w:rPr>
+      </w:pPr>
       <w:r>
-        <w:t xml:space="preserve">d sentences, good conversation, </w:t>
+        <w:rPr>
+          <w:color w:val="000000" w:themeColor="text1"/>
+        </w:rPr>
+        <w:t>Look up from the bus list: Display a full list of all the buses available in the current city. Users can filter this list by number or names of the streets they pass.</w:t>
       </w:r>
+    </w:p>
+    <w:p>
+      <w:pPr>
+        <w:pStyle w:val="Body"/>
+        <w:numPr>
+          <w:ilvl w:val="1"/>
+          <w:numId w:val="10"/>
+        </w:numPr>
+        <w:spacing w:before="0" w:after="120"/>
+        <w:rPr>
+          <w:color w:val="000000" w:themeColor="text1"/>
+        </w:rPr>
+      </w:pPr>
       <w:r>
-        <w:t xml:space="preserve">good video by using contributing feature. Admin of UJD will approve correctness and add to database. </w:t>
+        <w:rPr>
+          <w:color w:val="000000" w:themeColor="text1"/>
+        </w:rPr>
+        <w:t>Look for buses that pass or are near the current locations of users.</w:t>
+      </w:r>
+    </w:p>
+    <w:p>
+      <w:pPr>
+        <w:pStyle w:val="Body"/>
+        <w:numPr>
+          <w:ilvl w:val="1"/>
+          <w:numId w:val="10"/>
+        </w:numPr>
+        <w:spacing w:before="0" w:after="120"/>
+        <w:rPr>
+          <w:color w:val="000000" w:themeColor="text1"/>
+        </w:rPr>
+      </w:pPr>
+      <w:r>
+        <w:rPr>
+          <w:color w:val="000000" w:themeColor="text1"/>
+        </w:rPr>
+        <w:t>Look for buses that travel from the current location to a predefined destination.</w:t>
       </w:r>
     </w:p>
     <w:p>
@@ -5407,15 +5524,23 @@
           <w:ilvl w:val="0"/>
           <w:numId w:val="10"/>
         </w:numPr>
+        <w:spacing w:before="0" w:after="120"/>
+        <w:rPr>
+          <w:color w:val="000000" w:themeColor="text1"/>
+        </w:rPr>
       </w:pPr>
       <w:r>
         <w:rPr>
           <w:b/>
+          <w:color w:val="000000" w:themeColor="text1"/>
         </w:rPr>
-        <w:t>Listening conversation</w:t>
+        <w:t>Route navigating</w:t>
       </w:r>
       <w:r>
-        <w:t>: User can improve ability listening by listening available conversation on UJD. Listening database of us is very diversity from everyday conversations, common conversational to conversations in a realistic situation. Especially, we provide conversations from elementary to intermediate for user can train to join Japanese certification exams.</w:t>
+        <w:rPr>
+          <w:color w:val="000000" w:themeColor="text1"/>
+        </w:rPr>
+        <w:t>: Step-by-step giving users detailed directions on how to get to the predefined destination mostly by bus. Maps and information will be refresh each time a step completed, continuously guide users until they reach their destination.</w:t>
       </w:r>
     </w:p>
     <w:p>
@@ -5425,15 +5550,37 @@
           <w:ilvl w:val="0"/>
           <w:numId w:val="10"/>
         </w:numPr>
+        <w:spacing w:before="0" w:after="120"/>
+        <w:rPr>
+          <w:color w:val="000000" w:themeColor="text1"/>
+        </w:rPr>
       </w:pPr>
       <w:r>
         <w:rPr>
           <w:b/>
+          <w:color w:val="000000" w:themeColor="text1"/>
         </w:rPr>
-        <w:t>Reading document</w:t>
+        <w:t>Smart stop tracking</w:t>
       </w:r>
       <w:r>
-        <w:t>: User can find available Japanese document in UJD as elementary grammar, intermediate grammar, list kanji, readings, Minnano Nihongo lesson.</w:t>
+        <w:rPr>
+          <w:color w:val="000000" w:themeColor="text1"/>
+        </w:rPr>
+        <w:t xml:space="preserve">: Once users get on a bus, they can setup </w:t>
+      </w:r>
+      <w:proofErr w:type="gramStart"/>
+      <w:r>
+        <w:rPr>
+          <w:color w:val="000000" w:themeColor="text1"/>
+        </w:rPr>
+        <w:t>an</w:t>
+      </w:r>
+      <w:proofErr w:type="gramEnd"/>
+      <w:r>
+        <w:rPr>
+          <w:color w:val="000000" w:themeColor="text1"/>
+        </w:rPr>
+        <w:t xml:space="preserve"> tracker which will keep an eye on the bus all the time. The user only have to choose a stop they want to get off, and leave the rest to the tracker. Whenever the bus comes near that predefined stop, it will notify them to prepare the leave.</w:t>
       </w:r>
     </w:p>
     <w:p>
@@ -5443,15 +5590,79 @@
           <w:ilvl w:val="0"/>
           <w:numId w:val="10"/>
         </w:numPr>
+        <w:spacing w:before="0" w:after="120"/>
+        <w:rPr>
+          <w:color w:val="000000" w:themeColor="text1"/>
+        </w:rPr>
       </w:pPr>
       <w:r>
         <w:rPr>
           <w:b/>
+          <w:color w:val="000000" w:themeColor="text1"/>
         </w:rPr>
-        <w:t>Doing test</w:t>
+        <w:t>Bus reminder</w:t>
       </w:r>
       <w:r>
-        <w:t>: User can do tests at N2, N3, N4, N5 level. Then UJD will scored for user. This is an important feature of UJD. We want to help users toward Japanese certification exams.</w:t>
+        <w:rPr>
+          <w:color w:val="000000" w:themeColor="text1"/>
+        </w:rPr>
+        <w:t xml:space="preserve">: the app functions similarly to an alarm yet with greater effort by integrating map information and bus information into users' schedule. To use this feature, the user first sets up a time frame at about which they need to hit the road. User then chooses a departure location and a bus that they should get on. About time, the app will notify user if there are buses of the preferred kind which about to get to the nearest bus-stop of the departure location. This feature function well in combination with </w:t>
+      </w:r>
+      <w:r>
+        <w:rPr>
+          <w:b/>
+          <w:color w:val="000000" w:themeColor="text1"/>
+        </w:rPr>
+        <w:t>Path finding</w:t>
+      </w:r>
+      <w:r>
+        <w:rPr>
+          <w:color w:val="000000" w:themeColor="text1"/>
+        </w:rPr>
+        <w:t xml:space="preserve"> and </w:t>
+      </w:r>
+      <w:proofErr w:type="gramStart"/>
+      <w:r>
+        <w:rPr>
+          <w:b/>
+          <w:color w:val="000000" w:themeColor="text1"/>
+        </w:rPr>
+        <w:t>Smart</w:t>
+      </w:r>
+      <w:proofErr w:type="gramEnd"/>
+      <w:r>
+        <w:rPr>
+          <w:b/>
+          <w:color w:val="000000" w:themeColor="text1"/>
+        </w:rPr>
+        <w:t xml:space="preserve"> stop tracking</w:t>
+      </w:r>
+      <w:r>
+        <w:rPr>
+          <w:color w:val="000000" w:themeColor="text1"/>
+        </w:rPr>
+        <w:t xml:space="preserve"> features.</w:t>
+      </w:r>
+    </w:p>
+    <w:p>
+      <w:pPr>
+        <w:pStyle w:val="Body"/>
+        <w:spacing w:before="0" w:after="120"/>
+        <w:rPr>
+          <w:color w:val="000000" w:themeColor="text1"/>
+        </w:rPr>
+      </w:pPr>
+      <w:r>
+        <w:rPr>
+          <w:color w:val="000000" w:themeColor="text1"/>
+        </w:rPr>
+        <w:t>In addition</w:t>
+      </w:r>
+      <w:r>
+        <w:rPr>
+          <w:color w:val="000000" w:themeColor="text1"/>
+        </w:rPr>
+        <w:t xml:space="preserve"> to these main functions, the app scores some interactive and fun features such as Achievements, Missions and Collection. Based on usage data and these 3 additional features, the system will return a ranking result every week.</w:t>
       </w:r>
     </w:p>
     <w:p>
@@ -5461,15 +5672,23 @@
           <w:ilvl w:val="0"/>
           <w:numId w:val="10"/>
         </w:numPr>
+        <w:spacing w:before="0" w:after="120"/>
+        <w:rPr>
+          <w:color w:val="000000" w:themeColor="text1"/>
+        </w:rPr>
       </w:pPr>
       <w:r>
         <w:rPr>
           <w:b/>
+          <w:color w:val="000000" w:themeColor="text1"/>
         </w:rPr>
-        <w:t>Login/Logout</w:t>
+        <w:t>Achievement</w:t>
       </w:r>
       <w:r>
-        <w:t>: User can login to use more features of UJD. User can register an account to login or login by using Facebook, Google account.</w:t>
+        <w:rPr>
+          <w:color w:val="000000" w:themeColor="text1"/>
+        </w:rPr>
+        <w:t xml:space="preserve"> is a kind of record that shows up each time user make use of an app function. Achievements does not repeat itself, so each achievement will only be acquired once. Achievements sometimes reward users with app themes unlocking.</w:t>
       </w:r>
     </w:p>
     <w:p>
@@ -5479,15 +5698,37 @@
           <w:ilvl w:val="0"/>
           <w:numId w:val="10"/>
         </w:numPr>
+        <w:spacing w:before="0" w:after="120"/>
+        <w:rPr>
+          <w:color w:val="000000" w:themeColor="text1"/>
+        </w:rPr>
       </w:pPr>
       <w:r>
         <w:rPr>
           <w:b/>
+          <w:color w:val="000000" w:themeColor="text1"/>
         </w:rPr>
-        <w:t>Changing password/Forgetting password</w:t>
+        <w:t>Mission</w:t>
       </w:r>
       <w:r>
-        <w:t>: User can change new password or require new password if user forgot current password.</w:t>
+        <w:rPr>
+          <w:color w:val="000000" w:themeColor="text1"/>
+        </w:rPr>
+        <w:t xml:space="preserve"> is a set of actions that are assigned to each user. These actions can be so simple or so hard, depends on the users' rank. The mission will be completed when every action in it is completed. On completing </w:t>
+      </w:r>
+      <w:proofErr w:type="gramStart"/>
+      <w:r>
+        <w:rPr>
+          <w:color w:val="000000" w:themeColor="text1"/>
+        </w:rPr>
+        <w:t>an</w:t>
+      </w:r>
+      <w:proofErr w:type="gramEnd"/>
+      <w:r>
+        <w:rPr>
+          <w:color w:val="000000" w:themeColor="text1"/>
+        </w:rPr>
+        <w:t xml:space="preserve"> mission, user will be rewarded with a new title and get their rank increased.</w:t>
       </w:r>
     </w:p>
     <w:p>
@@ -5497,15 +5738,23 @@
           <w:ilvl w:val="0"/>
           <w:numId w:val="10"/>
         </w:numPr>
+        <w:spacing w:before="0" w:after="120"/>
+        <w:rPr>
+          <w:color w:val="000000" w:themeColor="text1"/>
+        </w:rPr>
       </w:pPr>
       <w:r>
         <w:rPr>
           <w:b/>
+          <w:color w:val="000000" w:themeColor="text1"/>
         </w:rPr>
-        <w:t>Managing account</w:t>
+        <w:t>Collection</w:t>
       </w:r>
       <w:r>
-        <w:t>: Registered user can add, edit information or track mark.</w:t>
+        <w:rPr>
+          <w:color w:val="000000" w:themeColor="text1"/>
+        </w:rPr>
+        <w:t xml:space="preserve"> is another way for user to interact with buses. Each bus has a specific QR-code. User can add bus to their collection by scanning these QR-code with the in-app scanner. Collecting bus also helps acquiring achievements or completing missions.</w:t>
       </w:r>
     </w:p>
     <w:p>
@@ -5515,69 +5764,43 @@
           <w:ilvl w:val="0"/>
           <w:numId w:val="10"/>
         </w:numPr>
+        <w:spacing w:before="0" w:after="120"/>
+        <w:rPr>
+          <w:color w:val="000000" w:themeColor="text1"/>
+        </w:rPr>
       </w:pPr>
       <w:r>
         <w:rPr>
           <w:b/>
+          <w:color w:val="000000" w:themeColor="text1"/>
         </w:rPr>
-        <w:t>Managing member</w:t>
+        <w:t xml:space="preserve">Sharing </w:t>
       </w:r>
       <w:r>
-        <w:t>: Admin can view list members, ban or unban member, delete member.</w:t>
+        <w:rPr>
+          <w:color w:val="000000" w:themeColor="text1"/>
+        </w:rPr>
+        <w:t>is</w:t>
       </w:r>
-    </w:p>
-    <w:p>
-      <w:pPr>
-        <w:pStyle w:val="Body"/>
-        <w:numPr>
-          <w:ilvl w:val="0"/>
-          <w:numId w:val="10"/>
-        </w:numPr>
-      </w:pPr>
       <w:r>
         <w:rPr>
-          <w:b/>
+          <w:color w:val="000000" w:themeColor="text1"/>
         </w:rPr>
-        <w:t>Managing contribute database</w:t>
+        <w:t xml:space="preserve"> another way to connect and interact with online bus user community. Users can share almost everything in the app, from their Title, Achievements, </w:t>
       </w:r>
-      <w:r>
-        <w:t>: Admin can approve opinion of member or delete opinion.</w:t>
-      </w:r>
-    </w:p>
-    <w:p>
-      <w:pPr>
-        <w:pStyle w:val="Body"/>
-        <w:numPr>
-          <w:ilvl w:val="0"/>
-          <w:numId w:val="10"/>
-        </w:numPr>
-      </w:pPr>
+      <w:proofErr w:type="gramStart"/>
       <w:r>
         <w:rPr>
-          <w:b/>
+          <w:color w:val="000000" w:themeColor="text1"/>
         </w:rPr>
-        <w:t>Managing Q&amp; A</w:t>
+        <w:t>Collection</w:t>
       </w:r>
-      <w:r>
-        <w:t>: Admin can view, reply, delete Q &amp; A.</w:t>
-      </w:r>
-    </w:p>
-    <w:p>
-      <w:pPr>
-        <w:pStyle w:val="Body"/>
-        <w:numPr>
-          <w:ilvl w:val="0"/>
-          <w:numId w:val="10"/>
-        </w:numPr>
-      </w:pPr>
+      <w:proofErr w:type="gramEnd"/>
       <w:r>
         <w:rPr>
-          <w:b/>
+          <w:color w:val="000000" w:themeColor="text1"/>
         </w:rPr>
-        <w:t>Managing Data</w:t>
-      </w:r>
-      <w:r>
-        <w:t>: Admin can add, update, delete data of UJD.</w:t>
+        <w:t xml:space="preserve"> to feedback about bus or recommendation on route choosing.</w:t>
       </w:r>
     </w:p>
     <w:p>
@@ -5588,6 +5811,8 @@
           <w:b/>
         </w:rPr>
       </w:pPr>
+      <w:bookmarkStart w:id="5" w:name="_GoBack"/>
+      <w:bookmarkEnd w:id="5"/>
     </w:p>
     <w:p>
       <w:pPr>
@@ -5626,14 +5851,14 @@
       <w:pPr>
         <w:pStyle w:val="Heading2"/>
       </w:pPr>
-      <w:bookmarkStart w:id="5" w:name="_Toc396221082"/>
+      <w:bookmarkStart w:id="6" w:name="_Toc396221082"/>
       <w:r>
         <w:t>Assumptions and C</w:t>
       </w:r>
       <w:r>
         <w:t>onstraints</w:t>
       </w:r>
-      <w:bookmarkEnd w:id="5"/>
+      <w:bookmarkEnd w:id="6"/>
       <w:r>
         <w:t xml:space="preserve"> </w:t>
       </w:r>
@@ -5761,11 +5986,7 @@
               <w:t>BL</w:t>
             </w:r>
             <w:r>
-              <w:t xml:space="preserve"> app for </w:t>
-            </w:r>
-            <w:r>
-              <w:lastRenderedPageBreak/>
-              <w:t>Driver in; and it has ability to submit JSON over 3G network.</w:t>
+              <w:t xml:space="preserve"> app for Driver in; and it has ability to submit JSON over 3G network.</w:t>
             </w:r>
           </w:p>
         </w:tc>
@@ -5779,7 +6000,6 @@
               <w:ind w:left="0"/>
             </w:pPr>
             <w:r>
-              <w:lastRenderedPageBreak/>
               <w:t>External Interfaces</w:t>
             </w:r>
           </w:p>
@@ -5799,7 +6019,6 @@
               <w:ind w:left="0"/>
             </w:pPr>
             <w:r>
-              <w:lastRenderedPageBreak/>
               <w:t>2</w:t>
             </w:r>
           </w:p>
@@ -6373,6 +6592,7 @@
               <w:ind w:left="0"/>
             </w:pPr>
             <w:r>
+              <w:lastRenderedPageBreak/>
               <w:t xml:space="preserve">Deadline: </w:t>
             </w:r>
             <w:r>
@@ -6396,6 +6616,7 @@
               <w:ind w:left="0"/>
             </w:pPr>
             <w:r>
+              <w:lastRenderedPageBreak/>
               <w:t>Schedule</w:t>
             </w:r>
           </w:p>
@@ -6415,6 +6636,7 @@
               <w:ind w:left="0"/>
             </w:pPr>
             <w:r>
+              <w:lastRenderedPageBreak/>
               <w:t>9</w:t>
             </w:r>
           </w:p>
@@ -6468,17 +6690,16 @@
       <w:pPr>
         <w:pStyle w:val="Heading2"/>
       </w:pPr>
-      <w:bookmarkStart w:id="6" w:name="_Project_Objectives"/>
-      <w:bookmarkStart w:id="7" w:name="_Toc396221083"/>
-      <w:bookmarkEnd w:id="6"/>
+      <w:bookmarkStart w:id="7" w:name="_Project_Objectives"/>
+      <w:bookmarkStart w:id="8" w:name="_Toc396221083"/>
+      <w:bookmarkEnd w:id="7"/>
       <w:r>
-        <w:lastRenderedPageBreak/>
         <w:t>Project O</w:t>
       </w:r>
       <w:r>
         <w:t>bjectives</w:t>
       </w:r>
-      <w:bookmarkEnd w:id="7"/>
+      <w:bookmarkEnd w:id="8"/>
     </w:p>
     <w:p>
       <w:pPr>
@@ -7768,8 +7989,13 @@
               <w:framePr w:hSpace="0" w:wrap="auto" w:vAnchor="margin" w:xAlign="left" w:yAlign="inline"/>
               <w:suppressOverlap w:val="0"/>
             </w:pPr>
-            <w:r>
-              <w:t>Wdef/mm</w:t>
+            <w:proofErr w:type="spellStart"/>
+            <w:r>
+              <w:t>Wdef</w:t>
+            </w:r>
+            <w:proofErr w:type="spellEnd"/>
+            <w:r>
+              <w:t>/mm</w:t>
             </w:r>
           </w:p>
         </w:tc>
@@ -8171,6 +8397,7 @@
               <w:ind w:left="0"/>
             </w:pPr>
             <w:r>
+              <w:lastRenderedPageBreak/>
               <w:t>Execute group review</w:t>
             </w:r>
           </w:p>
@@ -8297,11 +8524,11 @@
       <w:pPr>
         <w:pStyle w:val="Heading2"/>
       </w:pPr>
-      <w:bookmarkStart w:id="8" w:name="_Toc396221084"/>
+      <w:bookmarkStart w:id="9" w:name="_Toc396221084"/>
       <w:r>
         <w:t>Critical Dependencies</w:t>
       </w:r>
-      <w:bookmarkEnd w:id="8"/>
+      <w:bookmarkEnd w:id="9"/>
     </w:p>
     <w:tbl>
       <w:tblPr>
@@ -8830,11 +9057,11 @@
       <w:pPr>
         <w:pStyle w:val="Heading2"/>
       </w:pPr>
-      <w:bookmarkStart w:id="9" w:name="_Toc396221085"/>
+      <w:bookmarkStart w:id="10" w:name="_Toc396221085"/>
       <w:r>
         <w:t>Project Risk</w:t>
       </w:r>
-      <w:bookmarkEnd w:id="9"/>
+      <w:bookmarkEnd w:id="10"/>
     </w:p>
     <w:p>
       <w:pPr>
@@ -8975,7 +9202,7 @@
       <w:pPr>
         <w:pStyle w:val="Heading1"/>
       </w:pPr>
-      <w:bookmarkStart w:id="10" w:name="_Toc396221086"/>
+      <w:bookmarkStart w:id="11" w:name="_Toc396221086"/>
       <w:r>
         <w:lastRenderedPageBreak/>
         <w:t xml:space="preserve">Project </w:t>
@@ -8989,17 +9216,17 @@
       <w:r>
         <w:t>Approach</w:t>
       </w:r>
-      <w:bookmarkEnd w:id="10"/>
+      <w:bookmarkEnd w:id="11"/>
     </w:p>
     <w:p>
       <w:pPr>
         <w:pStyle w:val="Heading2"/>
       </w:pPr>
-      <w:bookmarkStart w:id="11" w:name="_Toc396221087"/>
+      <w:bookmarkStart w:id="12" w:name="_Toc396221087"/>
       <w:r>
         <w:t>Project Process</w:t>
       </w:r>
-      <w:bookmarkEnd w:id="11"/>
+      <w:bookmarkEnd w:id="12"/>
     </w:p>
     <w:p>
       <w:pPr>
@@ -9007,8 +9234,13 @@
         <w:ind w:left="0" w:firstLine="0"/>
       </w:pPr>
       <w:r>
-        <w:t>Process of this project is performed follow to Software Development Process of Fsoft</w:t>
+        <w:t xml:space="preserve">Process of this project is performed follow to Software Development Process of </w:t>
       </w:r>
+      <w:proofErr w:type="spellStart"/>
+      <w:r>
+        <w:t>Fsoft</w:t>
+      </w:r>
+      <w:proofErr w:type="spellEnd"/>
       <w:r>
         <w:t>.</w:t>
       </w:r>
@@ -9027,7 +9259,7 @@
           <w:noProof/>
         </w:rPr>
         <w:drawing>
-          <wp:inline distT="0" distB="0" distL="0" distR="0" wp14:anchorId="104A2AFA" wp14:editId="085F6854">
+          <wp:inline distT="0" distB="0" distL="0" distR="0" wp14:anchorId="76516C9F" wp14:editId="2CC0F3F1">
             <wp:extent cx="5158596" cy="3122763"/>
             <wp:effectExtent l="0" t="0" r="4445" b="1905"/>
             <wp:docPr id="67586" name="Picture 2"/>
@@ -9092,7 +9324,15 @@
       </w:r>
       <w:r>
         <w:tab/>
-        <w:t>Figure 1.1. Fsoft process model</w:t>
+        <w:t xml:space="preserve">Figure 1.1. </w:t>
+      </w:r>
+      <w:proofErr w:type="spellStart"/>
+      <w:r>
+        <w:t>Fsoft</w:t>
+      </w:r>
+      <w:proofErr w:type="spellEnd"/>
+      <w:r>
+        <w:t xml:space="preserve"> process model</w:t>
       </w:r>
     </w:p>
     <w:p/>
@@ -9110,7 +9350,15 @@
         <w:t>cycles</w:t>
       </w:r>
       <w:r>
-        <w:t>, each cycle working on a new generation of the product. The Fsoft process divid</w:t>
+        <w:t xml:space="preserve">, each cycle working on a new generation of the product. The </w:t>
+      </w:r>
+      <w:proofErr w:type="spellStart"/>
+      <w:r>
+        <w:t>Fsoft</w:t>
+      </w:r>
+      <w:proofErr w:type="spellEnd"/>
+      <w:r>
+        <w:t xml:space="preserve"> process divid</w:t>
       </w:r>
       <w:r>
         <w:t>es one development cycle in six</w:t>
@@ -9215,13 +9463,29 @@
         <w:ind w:left="0"/>
       </w:pPr>
       <w:r>
-        <w:t xml:space="preserve">Basing on Fsoft process and real-world project, we decided to divide </w:t>
+        <w:t xml:space="preserve">Basing on </w:t>
+      </w:r>
+      <w:proofErr w:type="spellStart"/>
+      <w:r>
+        <w:t>Fsoft</w:t>
+      </w:r>
+      <w:proofErr w:type="spellEnd"/>
+      <w:r>
+        <w:t xml:space="preserve"> process and real-world project, we decided to divide </w:t>
       </w:r>
       <w:r>
         <w:t>our</w:t>
       </w:r>
       <w:r>
-        <w:t xml:space="preserve"> project into 4 phases: Initiation, Solution, Construction, Termination:  </w:t>
+        <w:t xml:space="preserve"> project into 4 phases: Initiation, Solution, Construction, </w:t>
+      </w:r>
+      <w:proofErr w:type="gramStart"/>
+      <w:r>
+        <w:t>Termination</w:t>
+      </w:r>
+      <w:proofErr w:type="gramEnd"/>
+      <w:r>
+        <w:t xml:space="preserve">:  </w:t>
       </w:r>
     </w:p>
     <w:p>
@@ -9541,7 +9805,7 @@
       <w:pPr>
         <w:pStyle w:val="Heading2"/>
       </w:pPr>
-      <w:bookmarkStart w:id="12" w:name="_Toc396221088"/>
+      <w:bookmarkStart w:id="13" w:name="_Toc396221088"/>
       <w:r>
         <w:lastRenderedPageBreak/>
         <w:t xml:space="preserve">Requirement </w:t>
@@ -9552,7 +9816,7 @@
       <w:r>
         <w:t>Management</w:t>
       </w:r>
-      <w:bookmarkEnd w:id="12"/>
+      <w:bookmarkEnd w:id="13"/>
     </w:p>
     <w:tbl>
       <w:tblPr>
@@ -9736,11 +10000,11 @@
       <w:pPr>
         <w:pStyle w:val="Heading2"/>
       </w:pPr>
-      <w:bookmarkStart w:id="13" w:name="_Toc396221089"/>
+      <w:bookmarkStart w:id="14" w:name="_Toc396221089"/>
       <w:r>
         <w:t>Quality Management</w:t>
       </w:r>
-      <w:bookmarkEnd w:id="13"/>
+      <w:bookmarkEnd w:id="14"/>
     </w:p>
     <w:p>
       <w:pPr>
@@ -11412,6 +11676,212 @@
         <w:pStyle w:val="Heading3"/>
       </w:pPr>
       <w:r>
+        <w:t>Acceptance Testing</w:t>
+      </w:r>
+    </w:p>
+    <w:tbl>
+      <w:tblPr>
+        <w:tblpPr w:leftFromText="180" w:rightFromText="180" w:vertAnchor="text" w:tblpXSpec="center" w:tblpY="1"/>
+        <w:tblOverlap w:val="never"/>
+        <w:tblW w:w="8250" w:type="dxa"/>
+        <w:jc w:val="center"/>
+        <w:tblBorders>
+          <w:top w:val="dotted" w:sz="4" w:space="0" w:color="808080"/>
+          <w:left w:val="dotted" w:sz="4" w:space="0" w:color="808080"/>
+          <w:bottom w:val="dotted" w:sz="4" w:space="0" w:color="808080"/>
+          <w:right w:val="dotted" w:sz="4" w:space="0" w:color="808080"/>
+          <w:insideH w:val="dotted" w:sz="4" w:space="0" w:color="808080"/>
+          <w:insideV w:val="dotted" w:sz="4" w:space="0" w:color="808080"/>
+        </w:tblBorders>
+        <w:shd w:val="clear" w:color="auto" w:fill="C0DED8"/>
+        <w:tblLayout w:type="fixed"/>
+        <w:tblLook w:val="0000" w:firstRow="0" w:lastRow="0" w:firstColumn="0" w:lastColumn="0" w:noHBand="0" w:noVBand="0"/>
+      </w:tblPr>
+      <w:tblGrid>
+        <w:gridCol w:w="1558"/>
+        <w:gridCol w:w="1934"/>
+        <w:gridCol w:w="1659"/>
+        <w:gridCol w:w="695"/>
+        <w:gridCol w:w="2404"/>
+      </w:tblGrid>
+      <w:tr>
+        <w:trPr>
+          <w:jc w:val="center"/>
+        </w:trPr>
+        <w:tc>
+          <w:tcPr>
+            <w:tcW w:w="1558" w:type="dxa"/>
+            <w:tcBorders>
+              <w:bottom w:val="dotted" w:sz="2" w:space="0" w:color="808080"/>
+            </w:tcBorders>
+            <w:shd w:val="clear" w:color="auto" w:fill="92D050"/>
+          </w:tcPr>
+          <w:p>
+            <w:pPr>
+              <w:pStyle w:val="Bangheader"/>
+              <w:framePr w:hSpace="0" w:wrap="auto" w:vAnchor="margin" w:xAlign="left" w:yAlign="inline"/>
+              <w:suppressOverlap w:val="0"/>
+            </w:pPr>
+            <w:r>
+              <w:t>Item to be System Tested</w:t>
+            </w:r>
+          </w:p>
+        </w:tc>
+        <w:tc>
+          <w:tcPr>
+            <w:tcW w:w="1934" w:type="dxa"/>
+            <w:tcBorders>
+              <w:bottom w:val="dotted" w:sz="2" w:space="0" w:color="808080"/>
+            </w:tcBorders>
+            <w:shd w:val="clear" w:color="auto" w:fill="92D050"/>
+          </w:tcPr>
+          <w:p>
+            <w:pPr>
+              <w:pStyle w:val="Bangheader"/>
+              <w:framePr w:hSpace="0" w:wrap="auto" w:vAnchor="margin" w:xAlign="left" w:yAlign="inline"/>
+              <w:suppressOverlap w:val="0"/>
+            </w:pPr>
+            <w:r>
+              <w:t>System Test Type</w:t>
+            </w:r>
+          </w:p>
+        </w:tc>
+        <w:tc>
+          <w:tcPr>
+            <w:tcW w:w="1659" w:type="dxa"/>
+            <w:tcBorders>
+              <w:bottom w:val="dotted" w:sz="2" w:space="0" w:color="808080"/>
+            </w:tcBorders>
+            <w:shd w:val="clear" w:color="auto" w:fill="92D050"/>
+          </w:tcPr>
+          <w:p>
+            <w:pPr>
+              <w:pStyle w:val="Bangheader"/>
+              <w:framePr w:hSpace="0" w:wrap="auto" w:vAnchor="margin" w:xAlign="left" w:yAlign="inline"/>
+              <w:suppressOverlap w:val="0"/>
+            </w:pPr>
+            <w:r>
+              <w:t>System Test Technique</w:t>
+            </w:r>
+          </w:p>
+        </w:tc>
+        <w:tc>
+          <w:tcPr>
+            <w:tcW w:w="695" w:type="dxa"/>
+            <w:tcBorders>
+              <w:bottom w:val="dotted" w:sz="2" w:space="0" w:color="808080"/>
+            </w:tcBorders>
+            <w:shd w:val="clear" w:color="auto" w:fill="92D050"/>
+          </w:tcPr>
+          <w:p>
+            <w:pPr>
+              <w:pStyle w:val="Bangheader"/>
+              <w:framePr w:hSpace="0" w:wrap="auto" w:vAnchor="margin" w:xAlign="left" w:yAlign="inline"/>
+              <w:suppressOverlap w:val="0"/>
+            </w:pPr>
+            <w:r>
+              <w:t>Tool Used</w:t>
+            </w:r>
+          </w:p>
+        </w:tc>
+        <w:tc>
+          <w:tcPr>
+            <w:tcW w:w="2404" w:type="dxa"/>
+            <w:tcBorders>
+              <w:bottom w:val="dotted" w:sz="2" w:space="0" w:color="808080"/>
+            </w:tcBorders>
+            <w:shd w:val="clear" w:color="auto" w:fill="92D050"/>
+          </w:tcPr>
+          <w:p>
+            <w:pPr>
+              <w:pStyle w:val="Bangheader"/>
+              <w:framePr w:hSpace="0" w:wrap="auto" w:vAnchor="margin" w:xAlign="left" w:yAlign="inline"/>
+              <w:suppressOverlap w:val="0"/>
+            </w:pPr>
+            <w:r>
+              <w:t>Completion Criteria</w:t>
+            </w:r>
+          </w:p>
+        </w:tc>
+      </w:tr>
+      <w:tr>
+        <w:trPr>
+          <w:jc w:val="center"/>
+        </w:trPr>
+        <w:tc>
+          <w:tcPr>
+            <w:tcW w:w="1558" w:type="dxa"/>
+          </w:tcPr>
+          <w:p>
+            <w:pPr>
+              <w:ind w:left="0"/>
+            </w:pPr>
+            <w:r>
+              <w:t>Test whole system.</w:t>
+            </w:r>
+          </w:p>
+        </w:tc>
+        <w:tc>
+          <w:tcPr>
+            <w:tcW w:w="1934" w:type="dxa"/>
+          </w:tcPr>
+          <w:p>
+            <w:pPr>
+              <w:ind w:left="0"/>
+            </w:pPr>
+            <w:r>
+              <w:t>User acceptance test</w:t>
+            </w:r>
+          </w:p>
+        </w:tc>
+        <w:tc>
+          <w:tcPr>
+            <w:tcW w:w="1659" w:type="dxa"/>
+          </w:tcPr>
+          <w:p/>
+        </w:tc>
+        <w:tc>
+          <w:tcPr>
+            <w:tcW w:w="695" w:type="dxa"/>
+          </w:tcPr>
+          <w:p>
+            <w:pPr>
+              <w:ind w:left="0"/>
+            </w:pPr>
+            <w:r>
+              <w:t>None</w:t>
+            </w:r>
+          </w:p>
+        </w:tc>
+        <w:tc>
+          <w:tcPr>
+            <w:tcW w:w="2404" w:type="dxa"/>
+          </w:tcPr>
+          <w:p>
+            <w:pPr>
+              <w:ind w:left="0"/>
+            </w:pPr>
+            <w:r>
+              <w:t>-System meet acceptance criteria</w:t>
+            </w:r>
+          </w:p>
+          <w:p>
+            <w:pPr>
+              <w:ind w:left="0"/>
+            </w:pPr>
+            <w:r>
+              <w:t>-Acceptance rate: over 80%</w:t>
+            </w:r>
+          </w:p>
+          <w:p/>
+        </w:tc>
+      </w:tr>
+    </w:tbl>
+    <w:p>
+      <w:pPr>
+        <w:pStyle w:val="Heading3"/>
+      </w:pPr>
+      <w:r>
         <w:t>Estimates of Defects to be detected</w:t>
       </w:r>
     </w:p>
@@ -11690,7 +12160,14 @@
               <w:rPr>
                 <w:lang w:val="en-GB"/>
               </w:rPr>
-              <w:t>project estimations and PCB</w:t>
+              <w:t xml:space="preserve">project </w:t>
+            </w:r>
+            <w:r>
+              <w:rPr>
+                <w:lang w:val="en-GB"/>
+              </w:rPr>
+              <w:lastRenderedPageBreak/>
+              <w:t>estimations and PCB</w:t>
             </w:r>
           </w:p>
         </w:tc>
@@ -11708,6 +12185,7 @@
               <w:ind w:left="0"/>
             </w:pPr>
             <w:r>
+              <w:lastRenderedPageBreak/>
               <w:t>Code review</w:t>
             </w:r>
           </w:p>
@@ -12035,7 +12513,6 @@
               <w:ind w:left="0"/>
             </w:pPr>
             <w:r>
-              <w:lastRenderedPageBreak/>
               <w:t>User Acceptance Test</w:t>
             </w:r>
           </w:p>
@@ -12301,8 +12778,14 @@
               <w:pStyle w:val="Bang"/>
               <w:framePr w:hSpace="0" w:wrap="auto" w:vAnchor="margin" w:xAlign="left" w:yAlign="inline"/>
               <w:suppressOverlap w:val="0"/>
-            </w:pPr>
-            <w:r>
+              <w:rPr>
+                <w:sz w:val="22"/>
+              </w:rPr>
+            </w:pPr>
+            <w:r>
+              <w:rPr>
+                <w:sz w:val="22"/>
+              </w:rPr>
               <w:t>Size: No. of KLOC</w:t>
             </w:r>
           </w:p>
@@ -12317,8 +12800,14 @@
               <w:pStyle w:val="Bang"/>
               <w:framePr w:hSpace="0" w:wrap="auto" w:vAnchor="margin" w:xAlign="left" w:yAlign="inline"/>
               <w:suppressOverlap w:val="0"/>
-            </w:pPr>
-            <w:r>
+              <w:rPr>
+                <w:sz w:val="22"/>
+              </w:rPr>
+            </w:pPr>
+            <w:r>
+              <w:rPr>
+                <w:sz w:val="22"/>
+              </w:rPr>
               <w:t>Achieve target</w:t>
             </w:r>
           </w:p>
@@ -12333,8 +12822,14 @@
               <w:pStyle w:val="Bang"/>
               <w:framePr w:hSpace="0" w:wrap="auto" w:vAnchor="margin" w:xAlign="left" w:yAlign="inline"/>
               <w:suppressOverlap w:val="0"/>
-            </w:pPr>
-            <w:r>
+              <w:rPr>
+                <w:sz w:val="22"/>
+              </w:rPr>
+            </w:pPr>
+            <w:r>
+              <w:rPr>
+                <w:sz w:val="22"/>
+              </w:rPr>
               <w:t>PM</w:t>
             </w:r>
           </w:p>
@@ -12349,8 +12844,14 @@
               <w:pStyle w:val="Bang"/>
               <w:framePr w:hSpace="0" w:wrap="auto" w:vAnchor="margin" w:xAlign="left" w:yAlign="inline"/>
               <w:suppressOverlap w:val="0"/>
-            </w:pPr>
-            <w:r>
+              <w:rPr>
+                <w:sz w:val="22"/>
+              </w:rPr>
+            </w:pPr>
+            <w:r>
+              <w:rPr>
+                <w:sz w:val="22"/>
+              </w:rPr>
               <w:t>At the end of stages</w:t>
             </w:r>
           </w:p>
@@ -12370,8 +12871,14 @@
               <w:pStyle w:val="Bang"/>
               <w:framePr w:hSpace="0" w:wrap="auto" w:vAnchor="margin" w:xAlign="left" w:yAlign="inline"/>
               <w:suppressOverlap w:val="0"/>
-            </w:pPr>
-            <w:r>
+              <w:rPr>
+                <w:sz w:val="22"/>
+              </w:rPr>
+            </w:pPr>
+            <w:r>
+              <w:rPr>
+                <w:sz w:val="22"/>
+              </w:rPr>
               <w:t>Effort: No. person-day</w:t>
             </w:r>
           </w:p>
@@ -12386,8 +12893,14 @@
               <w:pStyle w:val="Bang"/>
               <w:framePr w:hSpace="0" w:wrap="auto" w:vAnchor="margin" w:xAlign="left" w:yAlign="inline"/>
               <w:suppressOverlap w:val="0"/>
-            </w:pPr>
-            <w:r>
+              <w:rPr>
+                <w:sz w:val="22"/>
+              </w:rPr>
+            </w:pPr>
+            <w:r>
+              <w:rPr>
+                <w:sz w:val="22"/>
+              </w:rPr>
               <w:t>Monitor and controlling team member to keep plan.</w:t>
             </w:r>
           </w:p>
@@ -12402,8 +12915,14 @@
               <w:pStyle w:val="Bang"/>
               <w:framePr w:hSpace="0" w:wrap="auto" w:vAnchor="margin" w:xAlign="left" w:yAlign="inline"/>
               <w:suppressOverlap w:val="0"/>
-            </w:pPr>
-            <w:r>
+              <w:rPr>
+                <w:sz w:val="22"/>
+              </w:rPr>
+            </w:pPr>
+            <w:r>
+              <w:rPr>
+                <w:sz w:val="22"/>
+              </w:rPr>
               <w:t>Team members</w:t>
             </w:r>
           </w:p>
@@ -12418,8 +12937,14 @@
               <w:pStyle w:val="Bang"/>
               <w:framePr w:hSpace="0" w:wrap="auto" w:vAnchor="margin" w:xAlign="left" w:yAlign="inline"/>
               <w:suppressOverlap w:val="0"/>
-            </w:pPr>
-            <w:r>
+              <w:rPr>
+                <w:sz w:val="22"/>
+              </w:rPr>
+            </w:pPr>
+            <w:r>
+              <w:rPr>
+                <w:sz w:val="22"/>
+              </w:rPr>
               <w:t>Daily</w:t>
             </w:r>
           </w:p>
@@ -12439,8 +12964,14 @@
               <w:pStyle w:val="Bang"/>
               <w:framePr w:hSpace="0" w:wrap="auto" w:vAnchor="margin" w:xAlign="left" w:yAlign="inline"/>
               <w:suppressOverlap w:val="0"/>
-            </w:pPr>
-            <w:r>
+              <w:rPr>
+                <w:sz w:val="22"/>
+              </w:rPr>
+            </w:pPr>
+            <w:r>
+              <w:rPr>
+                <w:sz w:val="22"/>
+              </w:rPr>
               <w:t>Quality: No. defects detected</w:t>
             </w:r>
           </w:p>
@@ -12455,8 +12986,14 @@
               <w:pStyle w:val="Bang"/>
               <w:framePr w:hSpace="0" w:wrap="auto" w:vAnchor="margin" w:xAlign="left" w:yAlign="inline"/>
               <w:suppressOverlap w:val="0"/>
-            </w:pPr>
-            <w:r>
+              <w:rPr>
+                <w:sz w:val="22"/>
+              </w:rPr>
+            </w:pPr>
+            <w:r>
+              <w:rPr>
+                <w:sz w:val="22"/>
+              </w:rPr>
               <w:t>Managing product’s quality.</w:t>
             </w:r>
           </w:p>
@@ -12471,8 +13008,14 @@
               <w:pStyle w:val="Bang"/>
               <w:framePr w:hSpace="0" w:wrap="auto" w:vAnchor="margin" w:xAlign="left" w:yAlign="inline"/>
               <w:suppressOverlap w:val="0"/>
-            </w:pPr>
-            <w:r>
+              <w:rPr>
+                <w:sz w:val="22"/>
+              </w:rPr>
+            </w:pPr>
+            <w:r>
+              <w:rPr>
+                <w:sz w:val="22"/>
+              </w:rPr>
               <w:t>Reviewer, Tester</w:t>
             </w:r>
           </w:p>
@@ -12487,8 +13030,14 @@
               <w:pStyle w:val="Bang"/>
               <w:framePr w:hSpace="0" w:wrap="auto" w:vAnchor="margin" w:xAlign="left" w:yAlign="inline"/>
               <w:suppressOverlap w:val="0"/>
-            </w:pPr>
-            <w:r>
+              <w:rPr>
+                <w:sz w:val="22"/>
+              </w:rPr>
+            </w:pPr>
+            <w:r>
+              <w:rPr>
+                <w:sz w:val="22"/>
+              </w:rPr>
               <w:t>Right after the review/test</w:t>
             </w:r>
           </w:p>
@@ -12508,8 +13057,14 @@
               <w:pStyle w:val="Bang"/>
               <w:framePr w:hSpace="0" w:wrap="auto" w:vAnchor="margin" w:xAlign="left" w:yAlign="inline"/>
               <w:suppressOverlap w:val="0"/>
-            </w:pPr>
-            <w:r>
+              <w:rPr>
+                <w:sz w:val="22"/>
+              </w:rPr>
+            </w:pPr>
+            <w:r>
+              <w:rPr>
+                <w:sz w:val="22"/>
+              </w:rPr>
               <w:t>Schedule</w:t>
             </w:r>
           </w:p>
@@ -12524,8 +13079,14 @@
               <w:pStyle w:val="Bang"/>
               <w:framePr w:hSpace="0" w:wrap="auto" w:vAnchor="margin" w:xAlign="left" w:yAlign="inline"/>
               <w:suppressOverlap w:val="0"/>
-            </w:pPr>
-            <w:r>
+              <w:rPr>
+                <w:sz w:val="22"/>
+              </w:rPr>
+            </w:pPr>
+            <w:r>
+              <w:rPr>
+                <w:sz w:val="22"/>
+              </w:rPr>
               <w:t>Monitor and controlling software developing processing keep plan.</w:t>
             </w:r>
           </w:p>
@@ -12540,8 +13101,14 @@
               <w:pStyle w:val="Bang"/>
               <w:framePr w:hSpace="0" w:wrap="auto" w:vAnchor="margin" w:xAlign="left" w:yAlign="inline"/>
               <w:suppressOverlap w:val="0"/>
-            </w:pPr>
-            <w:r>
+              <w:rPr>
+                <w:sz w:val="22"/>
+              </w:rPr>
+            </w:pPr>
+            <w:r>
+              <w:rPr>
+                <w:sz w:val="22"/>
+              </w:rPr>
               <w:t>PM</w:t>
             </w:r>
           </w:p>
@@ -12556,8 +13123,14 @@
               <w:pStyle w:val="Bang"/>
               <w:framePr w:hSpace="0" w:wrap="auto" w:vAnchor="margin" w:xAlign="left" w:yAlign="inline"/>
               <w:suppressOverlap w:val="0"/>
-            </w:pPr>
-            <w:r>
+              <w:rPr>
+                <w:sz w:val="22"/>
+              </w:rPr>
+            </w:pPr>
+            <w:r>
+              <w:rPr>
+                <w:sz w:val="22"/>
+              </w:rPr>
               <w:t>Weekly and at the end of stages</w:t>
             </w:r>
           </w:p>
@@ -12573,23 +13146,23 @@
       <w:pPr>
         <w:pStyle w:val="Heading1"/>
       </w:pPr>
-      <w:bookmarkStart w:id="14" w:name="_Toc396221090"/>
-      <w:bookmarkStart w:id="15" w:name="_Toc452446889"/>
+      <w:bookmarkStart w:id="15" w:name="_Toc396221090"/>
+      <w:bookmarkStart w:id="16" w:name="_Toc452446889"/>
       <w:r>
         <w:lastRenderedPageBreak/>
         <w:t>Estimate</w:t>
       </w:r>
-      <w:bookmarkEnd w:id="14"/>
+      <w:bookmarkEnd w:id="15"/>
     </w:p>
     <w:p>
       <w:pPr>
         <w:pStyle w:val="Heading2"/>
       </w:pPr>
-      <w:bookmarkStart w:id="16" w:name="_Toc396221091"/>
+      <w:bookmarkStart w:id="17" w:name="_Toc396221091"/>
       <w:r>
         <w:t>Size</w:t>
       </w:r>
-      <w:bookmarkEnd w:id="16"/>
+      <w:bookmarkEnd w:id="17"/>
     </w:p>
     <w:p>
       <w:pPr>
@@ -12607,11 +13180,11 @@
       <w:pPr>
         <w:pStyle w:val="Heading2"/>
       </w:pPr>
-      <w:bookmarkStart w:id="17" w:name="_Toc396221092"/>
+      <w:bookmarkStart w:id="18" w:name="_Toc396221092"/>
       <w:r>
         <w:t>Effort</w:t>
       </w:r>
-      <w:bookmarkEnd w:id="17"/>
+      <w:bookmarkEnd w:id="18"/>
     </w:p>
     <w:p>
       <w:pPr>
@@ -13066,11 +13639,11 @@
       <w:pPr>
         <w:pStyle w:val="Heading2"/>
       </w:pPr>
-      <w:bookmarkStart w:id="18" w:name="_Toc396221093"/>
+      <w:bookmarkStart w:id="19" w:name="_Toc396221093"/>
       <w:r>
         <w:t>Schedule</w:t>
       </w:r>
-      <w:bookmarkEnd w:id="18"/>
+      <w:bookmarkEnd w:id="19"/>
     </w:p>
     <w:p>
       <w:pPr>
@@ -15495,8 +16068,8 @@
       <w:pPr>
         <w:pStyle w:val="Heading3"/>
       </w:pPr>
-      <w:bookmarkStart w:id="19" w:name="_Project_Risk"/>
-      <w:bookmarkEnd w:id="19"/>
+      <w:bookmarkStart w:id="20" w:name="_Project_Risk"/>
+      <w:bookmarkEnd w:id="20"/>
       <w:r>
         <w:t>Activity</w:t>
       </w:r>
@@ -15514,6 +16087,7 @@
       <w:r>
         <w:t xml:space="preserve"> file </w:t>
       </w:r>
+      <w:proofErr w:type="spellStart"/>
       <w:r>
         <w:rPr>
           <w:i/>
@@ -15530,6 +16104,7 @@
         </w:rPr>
         <w:t>.mpp</w:t>
       </w:r>
+      <w:proofErr w:type="spellEnd"/>
       <w:r>
         <w:t>. The Project Schedule is weekly updated by the Project Manager.</w:t>
       </w:r>
@@ -15817,7 +16392,15 @@
               <w:ind w:left="0"/>
             </w:pPr>
             <w:r>
-              <w:t>Nguyen Thanh Nam</w:t>
+              <w:t xml:space="preserve">Nguyen </w:t>
+            </w:r>
+            <w:proofErr w:type="spellStart"/>
+            <w:r>
+              <w:t>Thanh</w:t>
+            </w:r>
+            <w:proofErr w:type="spellEnd"/>
+            <w:r>
+              <w:t xml:space="preserve"> Nam</w:t>
             </w:r>
           </w:p>
         </w:tc>
@@ -15975,7 +16558,23 @@
               <w:ind w:left="0"/>
             </w:pPr>
             <w:r>
-              <w:t>Trinh Thi Tuyet Mai</w:t>
+              <w:t xml:space="preserve">Trinh </w:t>
+            </w:r>
+            <w:proofErr w:type="spellStart"/>
+            <w:r>
+              <w:t>Thi</w:t>
+            </w:r>
+            <w:proofErr w:type="spellEnd"/>
+            <w:r>
+              <w:t xml:space="preserve"> </w:t>
+            </w:r>
+            <w:proofErr w:type="spellStart"/>
+            <w:r>
+              <w:t>Tuyet</w:t>
+            </w:r>
+            <w:proofErr w:type="spellEnd"/>
+            <w:r>
+              <w:t xml:space="preserve"> Mai</w:t>
             </w:r>
           </w:p>
         </w:tc>
@@ -16172,7 +16771,23 @@
               <w:ind w:left="0"/>
             </w:pPr>
             <w:r>
-              <w:t>Trinh Thi Tuyet Mai</w:t>
+              <w:t xml:space="preserve">Trinh </w:t>
+            </w:r>
+            <w:proofErr w:type="spellStart"/>
+            <w:r>
+              <w:t>Thi</w:t>
+            </w:r>
+            <w:proofErr w:type="spellEnd"/>
+            <w:r>
+              <w:t xml:space="preserve"> </w:t>
+            </w:r>
+            <w:proofErr w:type="spellStart"/>
+            <w:r>
+              <w:t>Tuyet</w:t>
+            </w:r>
+            <w:proofErr w:type="spellEnd"/>
+            <w:r>
+              <w:t xml:space="preserve"> Mai</w:t>
             </w:r>
           </w:p>
         </w:tc>
@@ -16288,7 +16903,15 @@
               <w:ind w:left="0"/>
             </w:pPr>
             <w:r>
-              <w:t>Nguyen Thanh Nam</w:t>
+              <w:t xml:space="preserve">Nguyen </w:t>
+            </w:r>
+            <w:proofErr w:type="spellStart"/>
+            <w:r>
+              <w:t>Thanh</w:t>
+            </w:r>
+            <w:proofErr w:type="spellEnd"/>
+            <w:r>
+              <w:t xml:space="preserve"> Nam</w:t>
             </w:r>
           </w:p>
         </w:tc>
@@ -16404,7 +17027,15 @@
               <w:ind w:left="0"/>
             </w:pPr>
             <w:r>
-              <w:t>Nguyen Thanh Nam</w:t>
+              <w:t xml:space="preserve">Nguyen </w:t>
+            </w:r>
+            <w:proofErr w:type="spellStart"/>
+            <w:r>
+              <w:t>Thanh</w:t>
+            </w:r>
+            <w:proofErr w:type="spellEnd"/>
+            <w:r>
+              <w:t xml:space="preserve"> Nam</w:t>
             </w:r>
           </w:p>
         </w:tc>
@@ -16551,7 +17182,23 @@
               <w:ind w:left="0"/>
             </w:pPr>
             <w:r>
-              <w:t>Trinh Thi Tuyet Mai</w:t>
+              <w:t xml:space="preserve">Trinh </w:t>
+            </w:r>
+            <w:proofErr w:type="spellStart"/>
+            <w:r>
+              <w:t>Thi</w:t>
+            </w:r>
+            <w:proofErr w:type="spellEnd"/>
+            <w:r>
+              <w:t xml:space="preserve"> </w:t>
+            </w:r>
+            <w:proofErr w:type="spellStart"/>
+            <w:r>
+              <w:t>Tuyet</w:t>
+            </w:r>
+            <w:proofErr w:type="spellEnd"/>
+            <w:r>
+              <w:t xml:space="preserve"> Mai</w:t>
             </w:r>
           </w:p>
         </w:tc>
@@ -16686,7 +17333,23 @@
               <w:ind w:left="0"/>
             </w:pPr>
             <w:r>
-              <w:t>Trinh Thi Tuyet Mai</w:t>
+              <w:t xml:space="preserve">Trinh </w:t>
+            </w:r>
+            <w:proofErr w:type="spellStart"/>
+            <w:r>
+              <w:t>Thi</w:t>
+            </w:r>
+            <w:proofErr w:type="spellEnd"/>
+            <w:r>
+              <w:t xml:space="preserve"> </w:t>
+            </w:r>
+            <w:proofErr w:type="spellStart"/>
+            <w:r>
+              <w:t>Tuyet</w:t>
+            </w:r>
+            <w:proofErr w:type="spellEnd"/>
+            <w:r>
+              <w:t xml:space="preserve"> Mai</w:t>
             </w:r>
           </w:p>
         </w:tc>
@@ -16848,7 +17511,23 @@
               <w:ind w:left="0"/>
             </w:pPr>
             <w:r>
-              <w:t>Trinh Thi Tuyet Mai</w:t>
+              <w:t xml:space="preserve">Trinh </w:t>
+            </w:r>
+            <w:proofErr w:type="spellStart"/>
+            <w:r>
+              <w:t>Thi</w:t>
+            </w:r>
+            <w:proofErr w:type="spellEnd"/>
+            <w:r>
+              <w:t xml:space="preserve"> </w:t>
+            </w:r>
+            <w:proofErr w:type="spellStart"/>
+            <w:r>
+              <w:t>Tuyet</w:t>
+            </w:r>
+            <w:proofErr w:type="spellEnd"/>
+            <w:r>
+              <w:t xml:space="preserve"> Mai</w:t>
             </w:r>
           </w:p>
         </w:tc>
@@ -17037,7 +17716,15 @@
               <w:ind w:left="0"/>
             </w:pPr>
             <w:r>
-              <w:t>Nguyen Thanh Nam</w:t>
+              <w:t xml:space="preserve">Nguyen </w:t>
+            </w:r>
+            <w:proofErr w:type="spellStart"/>
+            <w:r>
+              <w:t>Thanh</w:t>
+            </w:r>
+            <w:proofErr w:type="spellEnd"/>
+            <w:r>
+              <w:t xml:space="preserve"> Nam</w:t>
             </w:r>
           </w:p>
         </w:tc>
@@ -17205,7 +17892,23 @@
               <w:ind w:left="0"/>
             </w:pPr>
             <w:r>
-              <w:t>Trinh Thi Tuyet Mai</w:t>
+              <w:t xml:space="preserve">Trinh </w:t>
+            </w:r>
+            <w:proofErr w:type="spellStart"/>
+            <w:r>
+              <w:t>Thi</w:t>
+            </w:r>
+            <w:proofErr w:type="spellEnd"/>
+            <w:r>
+              <w:t xml:space="preserve"> </w:t>
+            </w:r>
+            <w:proofErr w:type="spellStart"/>
+            <w:r>
+              <w:t>Tuyet</w:t>
+            </w:r>
+            <w:proofErr w:type="spellEnd"/>
+            <w:r>
+              <w:t xml:space="preserve"> Mai</w:t>
             </w:r>
           </w:p>
         </w:tc>
@@ -17366,7 +18069,15 @@
               <w:ind w:left="0"/>
             </w:pPr>
             <w:r>
-              <w:t>Nguyen Thanh Nam</w:t>
+              <w:t xml:space="preserve">Nguyen </w:t>
+            </w:r>
+            <w:proofErr w:type="spellStart"/>
+            <w:r>
+              <w:t>Thanh</w:t>
+            </w:r>
+            <w:proofErr w:type="spellEnd"/>
+            <w:r>
+              <w:t xml:space="preserve"> Nam</w:t>
             </w:r>
           </w:p>
         </w:tc>
@@ -17506,7 +18217,15 @@
               <w:ind w:left="0"/>
             </w:pPr>
             <w:r>
-              <w:t>Nguyen Thanh Nam</w:t>
+              <w:t xml:space="preserve">Nguyen </w:t>
+            </w:r>
+            <w:proofErr w:type="spellStart"/>
+            <w:r>
+              <w:t>Thanh</w:t>
+            </w:r>
+            <w:proofErr w:type="spellEnd"/>
+            <w:r>
+              <w:t xml:space="preserve"> Nam</w:t>
             </w:r>
           </w:p>
         </w:tc>
@@ -17674,7 +18393,15 @@
               <w:ind w:left="0"/>
             </w:pPr>
             <w:r>
-              <w:t>Nguyen Thanh Nam</w:t>
+              <w:t xml:space="preserve">Nguyen </w:t>
+            </w:r>
+            <w:proofErr w:type="spellStart"/>
+            <w:r>
+              <w:t>Thanh</w:t>
+            </w:r>
+            <w:proofErr w:type="spellEnd"/>
+            <w:r>
+              <w:t xml:space="preserve"> Nam</w:t>
             </w:r>
           </w:p>
         </w:tc>
@@ -17842,7 +18569,15 @@
               <w:ind w:left="0"/>
             </w:pPr>
             <w:r>
-              <w:t>Nguyen Thanh Nam</w:t>
+              <w:t xml:space="preserve">Nguyen </w:t>
+            </w:r>
+            <w:proofErr w:type="spellStart"/>
+            <w:r>
+              <w:t>Thanh</w:t>
+            </w:r>
+            <w:proofErr w:type="spellEnd"/>
+            <w:r>
+              <w:t xml:space="preserve"> Nam</w:t>
             </w:r>
           </w:p>
         </w:tc>
@@ -18010,7 +18745,15 @@
               <w:ind w:left="0"/>
             </w:pPr>
             <w:r>
-              <w:t>Nguyen Thanh Nam</w:t>
+              <w:t xml:space="preserve">Nguyen </w:t>
+            </w:r>
+            <w:proofErr w:type="spellStart"/>
+            <w:r>
+              <w:t>Thanh</w:t>
+            </w:r>
+            <w:proofErr w:type="spellEnd"/>
+            <w:r>
+              <w:t xml:space="preserve"> Nam</w:t>
             </w:r>
           </w:p>
         </w:tc>
@@ -18178,7 +18921,15 @@
               <w:ind w:left="0"/>
             </w:pPr>
             <w:r>
-              <w:t>Nguyen Thanh Nam</w:t>
+              <w:t xml:space="preserve">Nguyen </w:t>
+            </w:r>
+            <w:proofErr w:type="spellStart"/>
+            <w:r>
+              <w:t>Thanh</w:t>
+            </w:r>
+            <w:proofErr w:type="spellEnd"/>
+            <w:r>
+              <w:t xml:space="preserve"> Nam</w:t>
             </w:r>
           </w:p>
         </w:tc>
@@ -18204,11 +18955,11 @@
       <w:pPr>
         <w:pStyle w:val="Heading2"/>
       </w:pPr>
-      <w:bookmarkStart w:id="20" w:name="_Toc396221094"/>
+      <w:bookmarkStart w:id="21" w:name="_Toc396221094"/>
       <w:r>
         <w:t>Resource</w:t>
       </w:r>
-      <w:bookmarkEnd w:id="20"/>
+      <w:bookmarkEnd w:id="21"/>
     </w:p>
     <w:p>
       <w:pPr>
@@ -18241,11 +18992,11 @@
       <w:pPr>
         <w:pStyle w:val="Heading2"/>
       </w:pPr>
-      <w:bookmarkStart w:id="21" w:name="_Toc396221095"/>
+      <w:bookmarkStart w:id="22" w:name="_Toc396221095"/>
       <w:r>
         <w:t>Infrastructure</w:t>
       </w:r>
-      <w:bookmarkEnd w:id="21"/>
+      <w:bookmarkEnd w:id="22"/>
     </w:p>
     <w:p>
       <w:pPr>
@@ -18945,8 +19696,13 @@
             <w:pPr>
               <w:ind w:left="0"/>
             </w:pPr>
-            <w:r>
-              <w:t>Xperia Z3</w:t>
+            <w:proofErr w:type="spellStart"/>
+            <w:r>
+              <w:t>Xperia</w:t>
+            </w:r>
+            <w:proofErr w:type="spellEnd"/>
+            <w:r>
+              <w:t xml:space="preserve"> Z3</w:t>
             </w:r>
           </w:p>
         </w:tc>
@@ -19041,8 +19797,13 @@
             <w:pPr>
               <w:ind w:left="0"/>
             </w:pPr>
-            <w:r>
-              <w:t xml:space="preserve">GitHub for Windows </w:t>
+            <w:proofErr w:type="spellStart"/>
+            <w:r>
+              <w:t>GitHub</w:t>
+            </w:r>
+            <w:proofErr w:type="spellEnd"/>
+            <w:r>
+              <w:t xml:space="preserve"> for Windows </w:t>
             </w:r>
           </w:p>
         </w:tc>
@@ -19211,14 +19972,14 @@
       <w:pPr>
         <w:pStyle w:val="Heading2"/>
       </w:pPr>
-      <w:bookmarkStart w:id="22" w:name="_Toc396221096"/>
+      <w:bookmarkStart w:id="23" w:name="_Toc396221096"/>
       <w:r>
         <w:t>Training P</w:t>
       </w:r>
       <w:r>
         <w:t>lan</w:t>
       </w:r>
-      <w:bookmarkEnd w:id="22"/>
+      <w:bookmarkEnd w:id="23"/>
     </w:p>
     <w:tbl>
       <w:tblPr>
@@ -19790,11 +20551,11 @@
       <w:pPr>
         <w:pStyle w:val="Heading2"/>
       </w:pPr>
-      <w:bookmarkStart w:id="23" w:name="_Toc396221097"/>
+      <w:bookmarkStart w:id="24" w:name="_Toc396221097"/>
       <w:r>
         <w:t>Finance</w:t>
       </w:r>
-      <w:bookmarkEnd w:id="23"/>
+      <w:bookmarkEnd w:id="24"/>
     </w:p>
     <w:p>
       <w:pPr>
@@ -19808,7 +20569,7 @@
       <w:pPr>
         <w:pStyle w:val="Heading1"/>
       </w:pPr>
-      <w:bookmarkStart w:id="24" w:name="_Toc396221098"/>
+      <w:bookmarkStart w:id="25" w:name="_Toc396221098"/>
       <w:r>
         <w:lastRenderedPageBreak/>
         <w:t xml:space="preserve">Project </w:t>
@@ -19819,17 +20580,17 @@
       <w:r>
         <w:t>rganization</w:t>
       </w:r>
-      <w:bookmarkEnd w:id="24"/>
+      <w:bookmarkEnd w:id="25"/>
     </w:p>
     <w:p>
       <w:pPr>
         <w:pStyle w:val="Heading2"/>
       </w:pPr>
-      <w:bookmarkStart w:id="25" w:name="_Toc396221099"/>
+      <w:bookmarkStart w:id="26" w:name="_Toc396221099"/>
       <w:r>
         <w:t>Organization</w:t>
       </w:r>
-      <w:bookmarkEnd w:id="15"/>
+      <w:bookmarkEnd w:id="16"/>
       <w:r>
         <w:t xml:space="preserve"> St</w:t>
       </w:r>
@@ -19839,7 +20600,7 @@
       <w:r>
         <w:t>ucture</w:t>
       </w:r>
-      <w:bookmarkEnd w:id="25"/>
+      <w:bookmarkEnd w:id="26"/>
     </w:p>
     <w:p>
       <w:pPr>
@@ -19861,7 +20622,7 @@
           <w:noProof/>
         </w:rPr>
         <w:drawing>
-          <wp:inline distT="0" distB="0" distL="0" distR="0" wp14:anchorId="4F321823" wp14:editId="4FD4C457">
+          <wp:inline distT="0" distB="0" distL="0" distR="0" wp14:anchorId="015B38D9" wp14:editId="23A09D92">
             <wp:extent cx="5303520" cy="4297680"/>
             <wp:effectExtent l="0" t="0" r="0" b="7620"/>
             <wp:docPr id="20" name="Picture 20"/>
@@ -19949,9 +20710,9 @@
       <w:pPr>
         <w:pStyle w:val="Heading2"/>
       </w:pPr>
-      <w:bookmarkStart w:id="26" w:name="_Project_team"/>
-      <w:bookmarkStart w:id="27" w:name="_Toc396221100"/>
-      <w:bookmarkEnd w:id="26"/>
+      <w:bookmarkStart w:id="27" w:name="_Project_team"/>
+      <w:bookmarkStart w:id="28" w:name="_Toc396221100"/>
+      <w:bookmarkEnd w:id="27"/>
       <w:r>
         <w:lastRenderedPageBreak/>
         <w:t>Project T</w:t>
@@ -19959,7 +20720,7 @@
       <w:r>
         <w:t>eam</w:t>
       </w:r>
-      <w:bookmarkEnd w:id="27"/>
+      <w:bookmarkEnd w:id="28"/>
     </w:p>
     <w:tbl>
       <w:tblPr>
@@ -20076,9 +20837,11 @@
               <w:framePr w:hSpace="0" w:wrap="auto" w:vAnchor="margin" w:xAlign="left" w:yAlign="inline"/>
               <w:suppressOverlap w:val="0"/>
             </w:pPr>
+            <w:proofErr w:type="gramStart"/>
             <w:r>
               <w:t>Effort</w:t>
             </w:r>
+            <w:proofErr w:type="gramEnd"/>
             <w:r>
               <w:br/>
             </w:r>
@@ -20232,7 +20995,15 @@
               <w:suppressOverlap w:val="0"/>
             </w:pPr>
             <w:r>
-              <w:t>Nguyen Thanh Nam</w:t>
+              <w:t xml:space="preserve">Nguyen </w:t>
+            </w:r>
+            <w:proofErr w:type="spellStart"/>
+            <w:r>
+              <w:t>Thanh</w:t>
+            </w:r>
+            <w:proofErr w:type="spellEnd"/>
+            <w:r>
+              <w:t xml:space="preserve"> Nam</w:t>
             </w:r>
           </w:p>
         </w:tc>
@@ -20402,8 +21173,13 @@
               <w:suppressOverlap w:val="0"/>
             </w:pPr>
             <w:r>
-              <w:t>Nguyen Thanh</w:t>
-            </w:r>
+              <w:t xml:space="preserve">Nguyen </w:t>
+            </w:r>
+            <w:proofErr w:type="spellStart"/>
+            <w:r>
+              <w:t>Thanh</w:t>
+            </w:r>
+            <w:proofErr w:type="spellEnd"/>
             <w:r>
               <w:t xml:space="preserve"> Nam</w:t>
             </w:r>
@@ -20546,8 +21322,21 @@
               <w:suppressOverlap w:val="0"/>
             </w:pPr>
             <w:r>
-              <w:t>Tran Tu Anh</w:t>
-            </w:r>
+              <w:t xml:space="preserve">Tran </w:t>
+            </w:r>
+            <w:proofErr w:type="spellStart"/>
+            <w:r>
+              <w:t>Tu</w:t>
+            </w:r>
+            <w:proofErr w:type="spellEnd"/>
+            <w:r>
+              <w:t xml:space="preserve"> </w:t>
+            </w:r>
+            <w:proofErr w:type="spellStart"/>
+            <w:r>
+              <w:t>Anh</w:t>
+            </w:r>
+            <w:proofErr w:type="spellEnd"/>
           </w:p>
         </w:tc>
         <w:tc>
@@ -20684,7 +21473,23 @@
               <w:suppressOverlap w:val="0"/>
             </w:pPr>
             <w:r>
-              <w:t>Trinh Thi Tuyet Mai</w:t>
+              <w:t xml:space="preserve">Trinh </w:t>
+            </w:r>
+            <w:proofErr w:type="spellStart"/>
+            <w:r>
+              <w:t>Thi</w:t>
+            </w:r>
+            <w:proofErr w:type="spellEnd"/>
+            <w:r>
+              <w:t xml:space="preserve"> </w:t>
+            </w:r>
+            <w:proofErr w:type="spellStart"/>
+            <w:r>
+              <w:t>Tuyet</w:t>
+            </w:r>
+            <w:proofErr w:type="spellEnd"/>
+            <w:r>
+              <w:t xml:space="preserve"> Mai</w:t>
             </w:r>
           </w:p>
         </w:tc>
@@ -20822,8 +21627,13 @@
               <w:suppressOverlap w:val="0"/>
             </w:pPr>
             <w:r>
-              <w:t>Nguyen Le Tuan Cuong</w:t>
-            </w:r>
+              <w:t xml:space="preserve">Nguyen Le Tuan </w:t>
+            </w:r>
+            <w:proofErr w:type="spellStart"/>
+            <w:r>
+              <w:t>Cuong</w:t>
+            </w:r>
+            <w:proofErr w:type="spellEnd"/>
           </w:p>
         </w:tc>
         <w:tc>
@@ -21059,7 +21869,21 @@
                     <w:rPr>
                       <w:lang w:val="fr-FR"/>
                     </w:rPr>
-                    <w:t>Nguyen Thanh Nam</w:t>
+                    <w:t xml:space="preserve">Nguyen </w:t>
+                  </w:r>
+                  <w:proofErr w:type="spellStart"/>
+                  <w:r>
+                    <w:rPr>
+                      <w:lang w:val="fr-FR"/>
+                    </w:rPr>
+                    <w:t>Thanh</w:t>
+                  </w:r>
+                  <w:proofErr w:type="spellEnd"/>
+                  <w:r>
+                    <w:rPr>
+                      <w:lang w:val="fr-FR"/>
+                    </w:rPr>
+                    <w:t xml:space="preserve"> Nam</w:t>
                   </w:r>
                 </w:p>
               </w:tc>
@@ -21196,8 +22020,16 @@
               <w:rPr>
                 <w:lang w:val="fr-FR"/>
               </w:rPr>
-              <w:t xml:space="preserve"> test plan, test case, test report, quality</w:t>
-            </w:r>
+              <w:t xml:space="preserve"> test plan, test case, test report, </w:t>
+            </w:r>
+            <w:proofErr w:type="spellStart"/>
+            <w:r>
+              <w:rPr>
+                <w:lang w:val="fr-FR"/>
+              </w:rPr>
+              <w:t>quality</w:t>
+            </w:r>
+            <w:proofErr w:type="spellEnd"/>
             <w:r>
               <w:rPr>
                 <w:lang w:val="fr-FR"/>
@@ -21273,7 +22105,35 @@
               <w:rPr>
                 <w:lang w:val="fr-FR"/>
               </w:rPr>
-              <w:t>Trinh Thi Tuyet Mai</w:t>
+              <w:t xml:space="preserve">Trinh </w:t>
+            </w:r>
+            <w:proofErr w:type="spellStart"/>
+            <w:r>
+              <w:rPr>
+                <w:lang w:val="fr-FR"/>
+              </w:rPr>
+              <w:t>Thi</w:t>
+            </w:r>
+            <w:proofErr w:type="spellEnd"/>
+            <w:r>
+              <w:rPr>
+                <w:lang w:val="fr-FR"/>
+              </w:rPr>
+              <w:t xml:space="preserve"> </w:t>
+            </w:r>
+            <w:proofErr w:type="spellStart"/>
+            <w:r>
+              <w:rPr>
+                <w:lang w:val="fr-FR"/>
+              </w:rPr>
+              <w:t>Tuyet</w:t>
+            </w:r>
+            <w:proofErr w:type="spellEnd"/>
+            <w:r>
+              <w:rPr>
+                <w:lang w:val="fr-FR"/>
+              </w:rPr>
+              <w:t xml:space="preserve"> Mai</w:t>
             </w:r>
           </w:p>
         </w:tc>
@@ -21439,12 +22299,42 @@
                 <w:lang w:val="fr-FR"/>
               </w:rPr>
             </w:pPr>
+            <w:proofErr w:type="spellStart"/>
             <w:r>
               <w:rPr>
                 <w:lang w:val="fr-FR"/>
               </w:rPr>
-              <w:t>Bui Bich Phuong</w:t>
-            </w:r>
+              <w:t>Bui</w:t>
+            </w:r>
+            <w:proofErr w:type="spellEnd"/>
+            <w:r>
+              <w:rPr>
+                <w:lang w:val="fr-FR"/>
+              </w:rPr>
+              <w:t xml:space="preserve"> </w:t>
+            </w:r>
+            <w:proofErr w:type="spellStart"/>
+            <w:r>
+              <w:rPr>
+                <w:lang w:val="fr-FR"/>
+              </w:rPr>
+              <w:t>Bich</w:t>
+            </w:r>
+            <w:proofErr w:type="spellEnd"/>
+            <w:r>
+              <w:rPr>
+                <w:lang w:val="fr-FR"/>
+              </w:rPr>
+              <w:t xml:space="preserve"> </w:t>
+            </w:r>
+            <w:proofErr w:type="spellStart"/>
+            <w:r>
+              <w:rPr>
+                <w:lang w:val="fr-FR"/>
+              </w:rPr>
+              <w:t>Phuong</w:t>
+            </w:r>
+            <w:proofErr w:type="spellEnd"/>
           </w:p>
         </w:tc>
         <w:tc>
@@ -21564,8 +22454,30 @@
               <w:rPr>
                 <w:lang w:val="fr-FR"/>
               </w:rPr>
-              <w:t>- Analyze requirement</w:t>
-            </w:r>
+              <w:t xml:space="preserve">- </w:t>
+            </w:r>
+            <w:proofErr w:type="spellStart"/>
+            <w:r>
+              <w:rPr>
+                <w:lang w:val="fr-FR"/>
+              </w:rPr>
+              <w:t>Analyze</w:t>
+            </w:r>
+            <w:proofErr w:type="spellEnd"/>
+            <w:r>
+              <w:rPr>
+                <w:lang w:val="fr-FR"/>
+              </w:rPr>
+              <w:t xml:space="preserve"> </w:t>
+            </w:r>
+            <w:proofErr w:type="spellStart"/>
+            <w:r>
+              <w:rPr>
+                <w:lang w:val="fr-FR"/>
+              </w:rPr>
+              <w:t>requirement</w:t>
+            </w:r>
+            <w:proofErr w:type="spellEnd"/>
           </w:p>
         </w:tc>
         <w:tc>
@@ -21599,12 +22511,42 @@
                 <w:lang w:val="fr-FR"/>
               </w:rPr>
             </w:pPr>
+            <w:proofErr w:type="spellStart"/>
             <w:r>
               <w:rPr>
                 <w:lang w:val="fr-FR"/>
               </w:rPr>
-              <w:t>Bui Bich Phuong</w:t>
-            </w:r>
+              <w:t>Bui</w:t>
+            </w:r>
+            <w:proofErr w:type="spellEnd"/>
+            <w:r>
+              <w:rPr>
+                <w:lang w:val="fr-FR"/>
+              </w:rPr>
+              <w:t xml:space="preserve"> </w:t>
+            </w:r>
+            <w:proofErr w:type="spellStart"/>
+            <w:r>
+              <w:rPr>
+                <w:lang w:val="fr-FR"/>
+              </w:rPr>
+              <w:t>Bich</w:t>
+            </w:r>
+            <w:proofErr w:type="spellEnd"/>
+            <w:r>
+              <w:rPr>
+                <w:lang w:val="fr-FR"/>
+              </w:rPr>
+              <w:t xml:space="preserve"> </w:t>
+            </w:r>
+            <w:proofErr w:type="spellStart"/>
+            <w:r>
+              <w:rPr>
+                <w:lang w:val="fr-FR"/>
+              </w:rPr>
+              <w:t>Phuong</w:t>
+            </w:r>
+            <w:proofErr w:type="spellEnd"/>
           </w:p>
         </w:tc>
         <w:tc>
@@ -21721,8 +22663,30 @@
               <w:rPr>
                 <w:lang w:val="fr-FR"/>
               </w:rPr>
-              <w:t>- Analyze requirement</w:t>
-            </w:r>
+              <w:t xml:space="preserve">- </w:t>
+            </w:r>
+            <w:proofErr w:type="spellStart"/>
+            <w:r>
+              <w:rPr>
+                <w:lang w:val="fr-FR"/>
+              </w:rPr>
+              <w:t>Analyze</w:t>
+            </w:r>
+            <w:proofErr w:type="spellEnd"/>
+            <w:r>
+              <w:rPr>
+                <w:lang w:val="fr-FR"/>
+              </w:rPr>
+              <w:t xml:space="preserve"> </w:t>
+            </w:r>
+            <w:proofErr w:type="spellStart"/>
+            <w:r>
+              <w:rPr>
+                <w:lang w:val="fr-FR"/>
+              </w:rPr>
+              <w:t>requirement</w:t>
+            </w:r>
+            <w:proofErr w:type="spellEnd"/>
           </w:p>
         </w:tc>
         <w:tc>
@@ -21760,8 +22724,16 @@
               <w:rPr>
                 <w:lang w:val="fr-FR"/>
               </w:rPr>
-              <w:t>Nguyen Le Tuan Cuong</w:t>
-            </w:r>
+              <w:t xml:space="preserve">Nguyen Le Tuan </w:t>
+            </w:r>
+            <w:proofErr w:type="spellStart"/>
+            <w:r>
+              <w:rPr>
+                <w:lang w:val="fr-FR"/>
+              </w:rPr>
+              <w:t>Cuong</w:t>
+            </w:r>
+            <w:proofErr w:type="spellEnd"/>
           </w:p>
         </w:tc>
         <w:tc>
@@ -21948,8 +22920,16 @@
               <w:rPr>
                 <w:lang w:val="fr-FR"/>
               </w:rPr>
-              <w:t>Nguyen Le Tuan Cuong</w:t>
-            </w:r>
+              <w:t xml:space="preserve">Nguyen Le Tuan </w:t>
+            </w:r>
+            <w:proofErr w:type="spellStart"/>
+            <w:r>
+              <w:rPr>
+                <w:lang w:val="fr-FR"/>
+              </w:rPr>
+              <w:t>Cuong</w:t>
+            </w:r>
+            <w:proofErr w:type="spellEnd"/>
           </w:p>
         </w:tc>
         <w:tc>
@@ -22029,7 +23009,7 @@
       </w:tr>
     </w:tbl>
     <w:p>
-      <w:bookmarkStart w:id="28" w:name="_Toc452446891"/>
+      <w:bookmarkStart w:id="29" w:name="_Toc452446891"/>
     </w:p>
     <w:p>
       <w:pPr>
@@ -22446,7 +23426,15 @@
               <w:suppressOverlap w:val="0"/>
             </w:pPr>
             <w:r>
-              <w:t>Total(pd)</w:t>
+              <w:t>Total(</w:t>
+            </w:r>
+            <w:proofErr w:type="spellStart"/>
+            <w:r>
+              <w:t>pd</w:t>
+            </w:r>
+            <w:proofErr w:type="spellEnd"/>
+            <w:r>
+              <w:t>)</w:t>
             </w:r>
           </w:p>
         </w:tc>
@@ -22488,8 +23476,13 @@
               <w:suppressOverlap w:val="0"/>
             </w:pPr>
             <w:r>
-              <w:t>Nguyen Thanh</w:t>
-            </w:r>
+              <w:t xml:space="preserve">Nguyen </w:t>
+            </w:r>
+            <w:proofErr w:type="spellStart"/>
+            <w:r>
+              <w:t>Thanh</w:t>
+            </w:r>
+            <w:proofErr w:type="spellEnd"/>
             <w:r>
               <w:t xml:space="preserve"> Nam</w:t>
             </w:r>
@@ -22526,7 +23519,7 @@
               <w:suppressOverlap w:val="0"/>
             </w:pPr>
             <w:r>
-              <w:t>10</w:t>
+              <w:t>8</w:t>
             </w:r>
             <w:r>
               <w:t>%</w:t>
@@ -22545,6 +23538,25 @@
               <w:suppressOverlap w:val="0"/>
             </w:pPr>
             <w:r>
+              <w:t>6</w:t>
+            </w:r>
+            <w:r>
+              <w:t>%</w:t>
+            </w:r>
+          </w:p>
+        </w:tc>
+        <w:tc>
+          <w:tcPr>
+            <w:tcW w:w="468" w:type="dxa"/>
+            <w:vAlign w:val="center"/>
+          </w:tcPr>
+          <w:p>
+            <w:pPr>
+              <w:pStyle w:val="bang0"/>
+              <w:framePr w:hSpace="0" w:wrap="auto" w:vAnchor="margin" w:xAlign="left" w:yAlign="inline"/>
+              <w:suppressOverlap w:val="0"/>
+            </w:pPr>
+            <w:r>
               <w:t>7</w:t>
             </w:r>
             <w:r>
@@ -22564,6 +23576,25 @@
               <w:suppressOverlap w:val="0"/>
             </w:pPr>
             <w:r>
+              <w:t>6</w:t>
+            </w:r>
+            <w:r>
+              <w:t>%</w:t>
+            </w:r>
+          </w:p>
+        </w:tc>
+        <w:tc>
+          <w:tcPr>
+            <w:tcW w:w="469" w:type="dxa"/>
+            <w:vAlign w:val="center"/>
+          </w:tcPr>
+          <w:p>
+            <w:pPr>
+              <w:pStyle w:val="bang0"/>
+              <w:framePr w:hSpace="0" w:wrap="auto" w:vAnchor="margin" w:xAlign="left" w:yAlign="inline"/>
+              <w:suppressOverlap w:val="0"/>
+            </w:pPr>
+            <w:r>
               <w:t>8</w:t>
             </w:r>
             <w:r>
@@ -22573,7 +23604,61 @@
         </w:tc>
         <w:tc>
           <w:tcPr>
-            <w:tcW w:w="468" w:type="dxa"/>
+            <w:tcW w:w="469" w:type="dxa"/>
+            <w:vAlign w:val="center"/>
+          </w:tcPr>
+          <w:p>
+            <w:pPr>
+              <w:pStyle w:val="bang0"/>
+              <w:framePr w:hSpace="0" w:wrap="auto" w:vAnchor="margin" w:xAlign="left" w:yAlign="inline"/>
+              <w:suppressOverlap w:val="0"/>
+            </w:pPr>
+            <w:r>
+              <w:t>-</w:t>
+            </w:r>
+          </w:p>
+        </w:tc>
+        <w:tc>
+          <w:tcPr>
+            <w:tcW w:w="469" w:type="dxa"/>
+            <w:vAlign w:val="center"/>
+          </w:tcPr>
+          <w:p>
+            <w:pPr>
+              <w:pStyle w:val="bang0"/>
+              <w:framePr w:hSpace="0" w:wrap="auto" w:vAnchor="margin" w:xAlign="left" w:yAlign="inline"/>
+              <w:suppressOverlap w:val="0"/>
+            </w:pPr>
+            <w:r>
+              <w:t>8</w:t>
+            </w:r>
+            <w:r>
+              <w:t>%</w:t>
+            </w:r>
+          </w:p>
+        </w:tc>
+        <w:tc>
+          <w:tcPr>
+            <w:tcW w:w="469" w:type="dxa"/>
+            <w:vAlign w:val="center"/>
+          </w:tcPr>
+          <w:p>
+            <w:pPr>
+              <w:pStyle w:val="bang0"/>
+              <w:framePr w:hSpace="0" w:wrap="auto" w:vAnchor="margin" w:xAlign="left" w:yAlign="inline"/>
+              <w:suppressOverlap w:val="0"/>
+            </w:pPr>
+            <w:r>
+              <w:t>8</w:t>
+            </w:r>
+            <w:r>
+              <w:t>%</w:t>
+            </w:r>
+          </w:p>
+        </w:tc>
+        <w:tc>
+          <w:tcPr>
+            <w:tcW w:w="469" w:type="dxa"/>
             <w:vAlign w:val="center"/>
           </w:tcPr>
           <w:p>
@@ -22602,7 +23687,10 @@
               <w:suppressOverlap w:val="0"/>
             </w:pPr>
             <w:r>
-              <w:t>9%</w:t>
+              <w:t>8</w:t>
+            </w:r>
+            <w:r>
+              <w:t>%</w:t>
             </w:r>
           </w:p>
         </w:tc>
@@ -22618,99 +23706,7 @@
               <w:suppressOverlap w:val="0"/>
             </w:pPr>
             <w:r>
-              <w:t>-</w:t>
-            </w:r>
-          </w:p>
-        </w:tc>
-        <w:tc>
-          <w:tcPr>
-            <w:tcW w:w="469" w:type="dxa"/>
-            <w:vAlign w:val="center"/>
-          </w:tcPr>
-          <w:p>
-            <w:pPr>
-              <w:pStyle w:val="bang0"/>
-              <w:framePr w:hSpace="0" w:wrap="auto" w:vAnchor="margin" w:xAlign="left" w:yAlign="inline"/>
-              <w:suppressOverlap w:val="0"/>
-            </w:pPr>
-            <w:r>
-              <w:t>9</w:t>
-            </w:r>
-            <w:r>
-              <w:t>%</w:t>
-            </w:r>
-          </w:p>
-        </w:tc>
-        <w:tc>
-          <w:tcPr>
-            <w:tcW w:w="469" w:type="dxa"/>
-            <w:vAlign w:val="center"/>
-          </w:tcPr>
-          <w:p>
-            <w:pPr>
-              <w:pStyle w:val="bang0"/>
-              <w:framePr w:hSpace="0" w:wrap="auto" w:vAnchor="margin" w:xAlign="left" w:yAlign="inline"/>
-              <w:suppressOverlap w:val="0"/>
-            </w:pPr>
-            <w:r>
-              <w:t>9</w:t>
-            </w:r>
-            <w:r>
-              <w:t>%</w:t>
-            </w:r>
-          </w:p>
-        </w:tc>
-        <w:tc>
-          <w:tcPr>
-            <w:tcW w:w="469" w:type="dxa"/>
-            <w:vAlign w:val="center"/>
-          </w:tcPr>
-          <w:p>
-            <w:pPr>
-              <w:pStyle w:val="bang0"/>
-              <w:framePr w:hSpace="0" w:wrap="auto" w:vAnchor="margin" w:xAlign="left" w:yAlign="inline"/>
-              <w:suppressOverlap w:val="0"/>
-            </w:pPr>
-            <w:r>
-              <w:t>9</w:t>
-            </w:r>
-            <w:r>
-              <w:t>%</w:t>
-            </w:r>
-          </w:p>
-        </w:tc>
-        <w:tc>
-          <w:tcPr>
-            <w:tcW w:w="469" w:type="dxa"/>
-            <w:vAlign w:val="center"/>
-          </w:tcPr>
-          <w:p>
-            <w:pPr>
-              <w:pStyle w:val="bang0"/>
-              <w:framePr w:hSpace="0" w:wrap="auto" w:vAnchor="margin" w:xAlign="left" w:yAlign="inline"/>
-              <w:suppressOverlap w:val="0"/>
-            </w:pPr>
-            <w:r>
-              <w:t>9</w:t>
-            </w:r>
-            <w:r>
-              <w:t>%</w:t>
-            </w:r>
-          </w:p>
-        </w:tc>
-        <w:tc>
-          <w:tcPr>
-            <w:tcW w:w="469" w:type="dxa"/>
-            <w:vAlign w:val="center"/>
-          </w:tcPr>
-          <w:p>
-            <w:pPr>
-              <w:pStyle w:val="bang0"/>
-              <w:framePr w:hSpace="0" w:wrap="auto" w:vAnchor="margin" w:xAlign="left" w:yAlign="inline"/>
-              <w:suppressOverlap w:val="0"/>
-            </w:pPr>
-            <w:r>
-              <w:t>9</w:t>
+              <w:t>8</w:t>
             </w:r>
             <w:r>
               <w:t>%</w:t>
@@ -22791,8 +23787,6 @@
             <w:r>
               <w:t>5</w:t>
             </w:r>
-            <w:bookmarkStart w:id="29" w:name="_GoBack"/>
-            <w:bookmarkEnd w:id="29"/>
             <w:r>
               <w:t>%</w:t>
             </w:r>
@@ -22853,8 +23847,21 @@
               <w:suppressOverlap w:val="0"/>
             </w:pPr>
             <w:r>
-              <w:t>Tran Tu Anh</w:t>
-            </w:r>
+              <w:t xml:space="preserve">Tran </w:t>
+            </w:r>
+            <w:proofErr w:type="spellStart"/>
+            <w:r>
+              <w:t>Tu</w:t>
+            </w:r>
+            <w:proofErr w:type="spellEnd"/>
+            <w:r>
+              <w:t xml:space="preserve"> </w:t>
+            </w:r>
+            <w:proofErr w:type="spellStart"/>
+            <w:r>
+              <w:t>Anh</w:t>
+            </w:r>
+            <w:proofErr w:type="spellEnd"/>
           </w:p>
         </w:tc>
         <w:tc>
@@ -22869,7 +23876,10 @@
               <w:suppressOverlap w:val="0"/>
             </w:pPr>
             <w:r>
-              <w:t>100%</w:t>
+              <w:t>5</w:t>
+            </w:r>
+            <w:r>
+              <w:t>%</w:t>
             </w:r>
           </w:p>
         </w:tc>
@@ -22885,7 +23895,10 @@
               <w:suppressOverlap w:val="0"/>
             </w:pPr>
             <w:r>
-              <w:t>100%</w:t>
+              <w:t>5</w:t>
+            </w:r>
+            <w:r>
+              <w:t>%</w:t>
             </w:r>
           </w:p>
         </w:tc>
@@ -22901,7 +23914,10 @@
               <w:suppressOverlap w:val="0"/>
             </w:pPr>
             <w:r>
-              <w:t>100%</w:t>
+              <w:t>5</w:t>
+            </w:r>
+            <w:r>
+              <w:t>%</w:t>
             </w:r>
           </w:p>
         </w:tc>
@@ -22917,7 +23933,10 @@
               <w:suppressOverlap w:val="0"/>
             </w:pPr>
             <w:r>
-              <w:t>100%</w:t>
+              <w:t>5</w:t>
+            </w:r>
+            <w:r>
+              <w:t>%</w:t>
             </w:r>
           </w:p>
         </w:tc>
@@ -22933,7 +23952,10 @@
               <w:suppressOverlap w:val="0"/>
             </w:pPr>
             <w:r>
-              <w:t>100%</w:t>
+              <w:t>6</w:t>
+            </w:r>
+            <w:r>
+              <w:t>%</w:t>
             </w:r>
           </w:p>
         </w:tc>
@@ -22949,7 +23971,10 @@
               <w:suppressOverlap w:val="0"/>
             </w:pPr>
             <w:r>
-              <w:t>100%</w:t>
+              <w:t>6</w:t>
+            </w:r>
+            <w:r>
+              <w:t>%</w:t>
             </w:r>
           </w:p>
         </w:tc>
@@ -22981,7 +24006,10 @@
               <w:suppressOverlap w:val="0"/>
             </w:pPr>
             <w:r>
-              <w:t>100%</w:t>
+              <w:t>8</w:t>
+            </w:r>
+            <w:r>
+              <w:t>%</w:t>
             </w:r>
           </w:p>
         </w:tc>
@@ -22997,7 +24025,10 @@
               <w:suppressOverlap w:val="0"/>
             </w:pPr>
             <w:r>
-              <w:t>100%</w:t>
+              <w:t>9</w:t>
+            </w:r>
+            <w:r>
+              <w:t>%</w:t>
             </w:r>
           </w:p>
         </w:tc>
@@ -23013,7 +24044,10 @@
               <w:suppressOverlap w:val="0"/>
             </w:pPr>
             <w:r>
-              <w:t>100%</w:t>
+              <w:t>9</w:t>
+            </w:r>
+            <w:r>
+              <w:t>%</w:t>
             </w:r>
           </w:p>
         </w:tc>
@@ -23029,7 +24063,10 @@
               <w:suppressOverlap w:val="0"/>
             </w:pPr>
             <w:r>
-              <w:t>100%</w:t>
+              <w:t>9</w:t>
+            </w:r>
+            <w:r>
+              <w:t>%</w:t>
             </w:r>
           </w:p>
         </w:tc>
@@ -23045,7 +24082,10 @@
               <w:suppressOverlap w:val="0"/>
             </w:pPr>
             <w:r>
-              <w:t>100%</w:t>
+              <w:t>9</w:t>
+            </w:r>
+            <w:r>
+              <w:t>%</w:t>
             </w:r>
           </w:p>
         </w:tc>
@@ -23061,7 +24101,10 @@
               <w:suppressOverlap w:val="0"/>
             </w:pPr>
             <w:r>
-              <w:t xml:space="preserve">100% </w:t>
+              <w:t>8</w:t>
+            </w:r>
+            <w:r>
+              <w:t xml:space="preserve">% </w:t>
             </w:r>
           </w:p>
         </w:tc>
@@ -23078,7 +24121,10 @@
               <w:suppressOverlap w:val="0"/>
             </w:pPr>
             <w:r>
-              <w:t>100%</w:t>
+              <w:t>7</w:t>
+            </w:r>
+            <w:r>
+              <w:t>%</w:t>
             </w:r>
           </w:p>
         </w:tc>
@@ -23095,7 +24141,10 @@
               <w:suppressOverlap w:val="0"/>
             </w:pPr>
             <w:r>
-              <w:t>100%</w:t>
+              <w:t>5</w:t>
+            </w:r>
+            <w:r>
+              <w:t>%</w:t>
             </w:r>
           </w:p>
         </w:tc>
@@ -23112,7 +24161,10 @@
               <w:suppressOverlap w:val="0"/>
             </w:pPr>
             <w:r>
-              <w:t>100%</w:t>
+              <w:t>4</w:t>
+            </w:r>
+            <w:r>
+              <w:t>%</w:t>
             </w:r>
           </w:p>
         </w:tc>
@@ -23168,8 +24220,13 @@
               <w:suppressOverlap w:val="0"/>
             </w:pPr>
             <w:r>
-              <w:t>Nguyen Le Tuan Cuong</w:t>
-            </w:r>
+              <w:t xml:space="preserve">Nguyen Le Tuan </w:t>
+            </w:r>
+            <w:proofErr w:type="spellStart"/>
+            <w:r>
+              <w:t>Cuong</w:t>
+            </w:r>
+            <w:proofErr w:type="spellEnd"/>
           </w:p>
         </w:tc>
         <w:tc>
@@ -23184,7 +24241,10 @@
               <w:suppressOverlap w:val="0"/>
             </w:pPr>
             <w:r>
-              <w:t>100%</w:t>
+              <w:t>6</w:t>
+            </w:r>
+            <w:r>
+              <w:t>%</w:t>
             </w:r>
           </w:p>
         </w:tc>
@@ -23200,7 +24260,10 @@
               <w:suppressOverlap w:val="0"/>
             </w:pPr>
             <w:r>
-              <w:t>100%</w:t>
+              <w:t>7</w:t>
+            </w:r>
+            <w:r>
+              <w:t>%</w:t>
             </w:r>
           </w:p>
         </w:tc>
@@ -23216,7 +24279,10 @@
               <w:suppressOverlap w:val="0"/>
             </w:pPr>
             <w:r>
-              <w:t>100%</w:t>
+              <w:t>8</w:t>
+            </w:r>
+            <w:r>
+              <w:t>%</w:t>
             </w:r>
           </w:p>
         </w:tc>
@@ -23232,7 +24298,10 @@
               <w:suppressOverlap w:val="0"/>
             </w:pPr>
             <w:r>
-              <w:t>100%</w:t>
+              <w:t>8</w:t>
+            </w:r>
+            <w:r>
+              <w:t>%</w:t>
             </w:r>
           </w:p>
         </w:tc>
@@ -23248,7 +24317,10 @@
               <w:suppressOverlap w:val="0"/>
             </w:pPr>
             <w:r>
-              <w:t>100%</w:t>
+              <w:t>8</w:t>
+            </w:r>
+            <w:r>
+              <w:t>%</w:t>
             </w:r>
           </w:p>
         </w:tc>
@@ -23264,7 +24336,10 @@
               <w:suppressOverlap w:val="0"/>
             </w:pPr>
             <w:r>
-              <w:t>100%</w:t>
+              <w:t>8</w:t>
+            </w:r>
+            <w:r>
+              <w:t>%</w:t>
             </w:r>
           </w:p>
         </w:tc>
@@ -23296,7 +24371,10 @@
               <w:suppressOverlap w:val="0"/>
             </w:pPr>
             <w:r>
-              <w:t>100%</w:t>
+              <w:t>7</w:t>
+            </w:r>
+            <w:r>
+              <w:t>%</w:t>
             </w:r>
           </w:p>
         </w:tc>
@@ -23312,7 +24390,10 @@
               <w:suppressOverlap w:val="0"/>
             </w:pPr>
             <w:r>
-              <w:t>100%</w:t>
+              <w:t>7</w:t>
+            </w:r>
+            <w:r>
+              <w:t>%</w:t>
             </w:r>
           </w:p>
         </w:tc>
@@ -23328,7 +24409,10 @@
               <w:suppressOverlap w:val="0"/>
             </w:pPr>
             <w:r>
-              <w:t>100%</w:t>
+              <w:t>7</w:t>
+            </w:r>
+            <w:r>
+              <w:t>%</w:t>
             </w:r>
           </w:p>
         </w:tc>
@@ -23344,7 +24428,10 @@
               <w:suppressOverlap w:val="0"/>
             </w:pPr>
             <w:r>
-              <w:t>100%</w:t>
+              <w:t>7</w:t>
+            </w:r>
+            <w:r>
+              <w:t>%</w:t>
             </w:r>
           </w:p>
         </w:tc>
@@ -23360,7 +24447,10 @@
               <w:suppressOverlap w:val="0"/>
             </w:pPr>
             <w:r>
-              <w:t>100%</w:t>
+              <w:t>7</w:t>
+            </w:r>
+            <w:r>
+              <w:t>%</w:t>
             </w:r>
           </w:p>
         </w:tc>
@@ -23376,7 +24466,10 @@
               <w:suppressOverlap w:val="0"/>
             </w:pPr>
             <w:r>
-              <w:t xml:space="preserve">100% </w:t>
+              <w:t>6</w:t>
+            </w:r>
+            <w:r>
+              <w:t xml:space="preserve">% </w:t>
             </w:r>
           </w:p>
         </w:tc>
@@ -23393,7 +24486,10 @@
               <w:suppressOverlap w:val="0"/>
             </w:pPr>
             <w:r>
-              <w:t>100%</w:t>
+              <w:t>5</w:t>
+            </w:r>
+            <w:r>
+              <w:t>%</w:t>
             </w:r>
           </w:p>
         </w:tc>
@@ -23410,7 +24506,10 @@
               <w:suppressOverlap w:val="0"/>
             </w:pPr>
             <w:r>
-              <w:t>100%</w:t>
+              <w:t>5</w:t>
+            </w:r>
+            <w:r>
+              <w:t>%</w:t>
             </w:r>
           </w:p>
         </w:tc>
@@ -23427,7 +24526,10 @@
               <w:suppressOverlap w:val="0"/>
             </w:pPr>
             <w:r>
-              <w:t>100%</w:t>
+              <w:t>4</w:t>
+            </w:r>
+            <w:r>
+              <w:t>%</w:t>
             </w:r>
           </w:p>
         </w:tc>
@@ -23487,7 +24589,23 @@
               <w:suppressOverlap w:val="0"/>
             </w:pPr>
             <w:r>
-              <w:t>Trinh Thi Tuyet Mai</w:t>
+              <w:t xml:space="preserve">Trinh </w:t>
+            </w:r>
+            <w:proofErr w:type="spellStart"/>
+            <w:r>
+              <w:t>Thi</w:t>
+            </w:r>
+            <w:proofErr w:type="spellEnd"/>
+            <w:r>
+              <w:t xml:space="preserve"> </w:t>
+            </w:r>
+            <w:proofErr w:type="spellStart"/>
+            <w:r>
+              <w:t>Tuyet</w:t>
+            </w:r>
+            <w:proofErr w:type="spellEnd"/>
+            <w:r>
+              <w:t xml:space="preserve"> Mai</w:t>
             </w:r>
           </w:p>
         </w:tc>
@@ -23503,7 +24621,10 @@
               <w:suppressOverlap w:val="0"/>
             </w:pPr>
             <w:r>
-              <w:t>100%</w:t>
+              <w:t>5</w:t>
+            </w:r>
+            <w:r>
+              <w:t>%</w:t>
             </w:r>
           </w:p>
         </w:tc>
@@ -23519,7 +24640,10 @@
               <w:suppressOverlap w:val="0"/>
             </w:pPr>
             <w:r>
-              <w:t>100%</w:t>
+              <w:t>5</w:t>
+            </w:r>
+            <w:r>
+              <w:t>%</w:t>
             </w:r>
           </w:p>
         </w:tc>
@@ -23535,7 +24659,10 @@
               <w:suppressOverlap w:val="0"/>
             </w:pPr>
             <w:r>
-              <w:t>100%</w:t>
+              <w:t>5</w:t>
+            </w:r>
+            <w:r>
+              <w:t>%</w:t>
             </w:r>
           </w:p>
         </w:tc>
@@ -23551,7 +24678,10 @@
               <w:suppressOverlap w:val="0"/>
             </w:pPr>
             <w:r>
-              <w:t>100%</w:t>
+              <w:t>6</w:t>
+            </w:r>
+            <w:r>
+              <w:t>%</w:t>
             </w:r>
           </w:p>
         </w:tc>
@@ -23567,7 +24697,10 @@
               <w:suppressOverlap w:val="0"/>
             </w:pPr>
             <w:r>
-              <w:t>100%</w:t>
+              <w:t>6</w:t>
+            </w:r>
+            <w:r>
+              <w:t>%</w:t>
             </w:r>
           </w:p>
         </w:tc>
@@ -23583,7 +24716,10 @@
               <w:suppressOverlap w:val="0"/>
             </w:pPr>
             <w:r>
-              <w:t>100%</w:t>
+              <w:t>6</w:t>
+            </w:r>
+            <w:r>
+              <w:t>%</w:t>
             </w:r>
           </w:p>
         </w:tc>
@@ -23615,7 +24751,10 @@
               <w:suppressOverlap w:val="0"/>
             </w:pPr>
             <w:r>
-              <w:t>100%</w:t>
+              <w:t>7</w:t>
+            </w:r>
+            <w:r>
+              <w:t>%</w:t>
             </w:r>
           </w:p>
         </w:tc>
@@ -23631,7 +24770,10 @@
               <w:suppressOverlap w:val="0"/>
             </w:pPr>
             <w:r>
-              <w:t>100%</w:t>
+              <w:t>8</w:t>
+            </w:r>
+            <w:r>
+              <w:t>%</w:t>
             </w:r>
           </w:p>
         </w:tc>
@@ -23647,10 +24789,10 @@
               <w:suppressOverlap w:val="0"/>
             </w:pPr>
             <w:r>
-              <w:t>1</w:t>
-            </w:r>
-            <w:r>
-              <w:t>00%</w:t>
+              <w:t>8</w:t>
+            </w:r>
+            <w:r>
+              <w:t>%</w:t>
             </w:r>
           </w:p>
         </w:tc>
@@ -23666,7 +24808,10 @@
               <w:suppressOverlap w:val="0"/>
             </w:pPr>
             <w:r>
-              <w:t>100%</w:t>
+              <w:t>9</w:t>
+            </w:r>
+            <w:r>
+              <w:t>%</w:t>
             </w:r>
           </w:p>
         </w:tc>
@@ -23682,7 +24827,10 @@
               <w:suppressOverlap w:val="0"/>
             </w:pPr>
             <w:r>
-              <w:t>100%</w:t>
+              <w:t>9</w:t>
+            </w:r>
+            <w:r>
+              <w:t>%</w:t>
             </w:r>
           </w:p>
         </w:tc>
@@ -23698,7 +24846,10 @@
               <w:suppressOverlap w:val="0"/>
             </w:pPr>
             <w:r>
-              <w:t xml:space="preserve">100% </w:t>
+              <w:t>9</w:t>
+            </w:r>
+            <w:r>
+              <w:t xml:space="preserve">% </w:t>
             </w:r>
           </w:p>
         </w:tc>
@@ -23715,7 +24866,10 @@
               <w:suppressOverlap w:val="0"/>
             </w:pPr>
             <w:r>
-              <w:t>100%</w:t>
+              <w:t>8</w:t>
+            </w:r>
+            <w:r>
+              <w:t>%</w:t>
             </w:r>
           </w:p>
         </w:tc>
@@ -23732,7 +24886,10 @@
               <w:suppressOverlap w:val="0"/>
             </w:pPr>
             <w:r>
-              <w:t>100%</w:t>
+              <w:t>5</w:t>
+            </w:r>
+            <w:r>
+              <w:t>%</w:t>
             </w:r>
           </w:p>
         </w:tc>
@@ -23749,7 +24906,10 @@
               <w:suppressOverlap w:val="0"/>
             </w:pPr>
             <w:r>
-              <w:t>100%</w:t>
+              <w:t>4</w:t>
+            </w:r>
+            <w:r>
+              <w:t>%</w:t>
             </w:r>
           </w:p>
         </w:tc>
@@ -23791,8 +24951,13 @@
             <w:r>
               <w:t xml:space="preserve">Test </w:t>
             </w:r>
-            <w:r>
-              <w:t>er, RA2</w:t>
+            <w:proofErr w:type="spellStart"/>
+            <w:r>
+              <w:t>er</w:t>
+            </w:r>
+            <w:proofErr w:type="spellEnd"/>
+            <w:r>
+              <w:t>, RA2</w:t>
             </w:r>
           </w:p>
         </w:tc>
@@ -23808,7 +24973,15 @@
               <w:suppressOverlap w:val="0"/>
             </w:pPr>
             <w:r>
-              <w:t>Bui Bich Phuong</w:t>
+              <w:t xml:space="preserve">Bui </w:t>
+            </w:r>
+            <w:proofErr w:type="spellStart"/>
+            <w:r>
+              <w:t>Bich</w:t>
+            </w:r>
+            <w:proofErr w:type="spellEnd"/>
+            <w:r>
+              <w:t xml:space="preserve"> Phuong</w:t>
             </w:r>
           </w:p>
         </w:tc>
@@ -23824,7 +24997,10 @@
               <w:suppressOverlap w:val="0"/>
             </w:pPr>
             <w:r>
-              <w:t>100%</w:t>
+              <w:t>5</w:t>
+            </w:r>
+            <w:r>
+              <w:t>%</w:t>
             </w:r>
           </w:p>
         </w:tc>
@@ -23840,7 +25016,10 @@
               <w:suppressOverlap w:val="0"/>
             </w:pPr>
             <w:r>
-              <w:t>100%</w:t>
+              <w:t>5</w:t>
+            </w:r>
+            <w:r>
+              <w:t>%</w:t>
             </w:r>
           </w:p>
         </w:tc>
@@ -23856,7 +25035,10 @@
               <w:suppressOverlap w:val="0"/>
             </w:pPr>
             <w:r>
-              <w:t>100%</w:t>
+              <w:t>6</w:t>
+            </w:r>
+            <w:r>
+              <w:t>%</w:t>
             </w:r>
           </w:p>
         </w:tc>
@@ -23872,7 +25054,10 @@
               <w:suppressOverlap w:val="0"/>
             </w:pPr>
             <w:r>
-              <w:t>100%</w:t>
+              <w:t>7</w:t>
+            </w:r>
+            <w:r>
+              <w:t>%</w:t>
             </w:r>
           </w:p>
         </w:tc>
@@ -23888,7 +25073,10 @@
               <w:suppressOverlap w:val="0"/>
             </w:pPr>
             <w:r>
-              <w:t>100%</w:t>
+              <w:t>6</w:t>
+            </w:r>
+            <w:r>
+              <w:t>%</w:t>
             </w:r>
           </w:p>
         </w:tc>
@@ -23904,7 +25092,10 @@
               <w:suppressOverlap w:val="0"/>
             </w:pPr>
             <w:r>
-              <w:t>100%</w:t>
+              <w:t>6</w:t>
+            </w:r>
+            <w:r>
+              <w:t>%</w:t>
             </w:r>
           </w:p>
         </w:tc>
@@ -23936,7 +25127,10 @@
               <w:suppressOverlap w:val="0"/>
             </w:pPr>
             <w:r>
-              <w:t>100%</w:t>
+              <w:t>7</w:t>
+            </w:r>
+            <w:r>
+              <w:t>%</w:t>
             </w:r>
           </w:p>
         </w:tc>
@@ -23952,7 +25146,10 @@
               <w:suppressOverlap w:val="0"/>
             </w:pPr>
             <w:r>
-              <w:t>100%</w:t>
+              <w:t>6</w:t>
+            </w:r>
+            <w:r>
+              <w:t>%</w:t>
             </w:r>
           </w:p>
         </w:tc>
@@ -23968,10 +25165,10 @@
               <w:suppressOverlap w:val="0"/>
             </w:pPr>
             <w:r>
-              <w:t>1</w:t>
-            </w:r>
-            <w:r>
-              <w:t>00%</w:t>
+              <w:t>7</w:t>
+            </w:r>
+            <w:r>
+              <w:t>%</w:t>
             </w:r>
           </w:p>
         </w:tc>
@@ -23987,7 +25184,10 @@
               <w:suppressOverlap w:val="0"/>
             </w:pPr>
             <w:r>
-              <w:t>100%</w:t>
+              <w:t>9</w:t>
+            </w:r>
+            <w:r>
+              <w:t>%</w:t>
             </w:r>
           </w:p>
         </w:tc>
@@ -24003,7 +25203,10 @@
               <w:suppressOverlap w:val="0"/>
             </w:pPr>
             <w:r>
-              <w:t>100%</w:t>
+              <w:t>9</w:t>
+            </w:r>
+            <w:r>
+              <w:t>%</w:t>
             </w:r>
           </w:p>
         </w:tc>
@@ -24019,7 +25222,10 @@
               <w:suppressOverlap w:val="0"/>
             </w:pPr>
             <w:r>
-              <w:t xml:space="preserve">100% </w:t>
+              <w:t>9</w:t>
+            </w:r>
+            <w:r>
+              <w:t xml:space="preserve">% </w:t>
             </w:r>
           </w:p>
         </w:tc>
@@ -24036,7 +25242,10 @@
               <w:suppressOverlap w:val="0"/>
             </w:pPr>
             <w:r>
-              <w:t>100%</w:t>
+              <w:t>9</w:t>
+            </w:r>
+            <w:r>
+              <w:t>%</w:t>
             </w:r>
           </w:p>
         </w:tc>
@@ -24053,7 +25262,10 @@
               <w:suppressOverlap w:val="0"/>
             </w:pPr>
             <w:r>
-              <w:t>100%</w:t>
+              <w:t>5</w:t>
+            </w:r>
+            <w:r>
+              <w:t>%</w:t>
             </w:r>
           </w:p>
         </w:tc>
@@ -24070,7 +25282,10 @@
               <w:suppressOverlap w:val="0"/>
             </w:pPr>
             <w:r>
-              <w:t>100%</w:t>
+              <w:t>4</w:t>
+            </w:r>
+            <w:r>
+              <w:t>%</w:t>
             </w:r>
           </w:p>
         </w:tc>
@@ -24393,29 +25608,37 @@
     <w:p>
       <w:pPr>
         <w:pStyle w:val="Heading2"/>
-        <w:sectPr>
-          <w:pgSz w:w="11907" w:h="16840" w:code="9"/>
-          <w:pgMar w:top="1729" w:right="1797" w:bottom="1729" w:left="1151" w:header="720" w:footer="720" w:gutter="646"/>
-          <w:cols w:space="709"/>
-          <w:titlePg/>
-          <w:docGrid w:linePitch="299"/>
-        </w:sectPr>
-      </w:pPr>
-    </w:p>
-    <w:p>
-      <w:pPr>
-        <w:pStyle w:val="Heading2"/>
       </w:pPr>
       <w:bookmarkStart w:id="30" w:name="_Toc396221101"/>
       <w:r>
-        <w:lastRenderedPageBreak/>
         <w:t>External I</w:t>
       </w:r>
       <w:r>
         <w:t>nterfaces</w:t>
       </w:r>
-      <w:bookmarkEnd w:id="28"/>
+      <w:bookmarkEnd w:id="29"/>
       <w:bookmarkEnd w:id="30"/>
+    </w:p>
+    <w:p>
+      <w:pPr>
+        <w:pStyle w:val="Heading3"/>
+      </w:pPr>
+      <w:bookmarkStart w:id="31" w:name="OLE_LINK1"/>
+      <w:bookmarkStart w:id="32" w:name="OLE_LINK2"/>
+      <w:r>
+        <w:t>Fsoft</w:t>
+      </w:r>
+      <w:r>
+        <w:t xml:space="preserve"> </w:t>
+      </w:r>
+      <w:r>
+        <w:t>I</w:t>
+      </w:r>
+      <w:r>
+        <w:t>nterfaces</w:t>
+      </w:r>
+      <w:bookmarkEnd w:id="31"/>
+      <w:bookmarkEnd w:id="32"/>
     </w:p>
     <w:tbl>
       <w:tblPr>
@@ -24457,8 +25680,6 @@
               <w:framePr w:hSpace="0" w:wrap="auto" w:vAnchor="margin" w:xAlign="left" w:yAlign="inline"/>
               <w:suppressOverlap w:val="0"/>
             </w:pPr>
-            <w:bookmarkStart w:id="31" w:name="OLE_LINK1"/>
-            <w:bookmarkStart w:id="32" w:name="OLE_LINK2"/>
             <w:r>
               <w:t>Department</w:t>
             </w:r>
@@ -24617,10 +25838,10 @@
         <w:pStyle w:val="Heading3"/>
       </w:pPr>
       <w:r>
-        <w:t>Fsoft</w:t>
+        <w:t>FPT University</w:t>
       </w:r>
       <w:r>
-        <w:t xml:space="preserve"> </w:t>
+        <w:t xml:space="preserve">’s </w:t>
       </w:r>
       <w:r>
         <w:t>I</w:t>
@@ -24628,8 +25849,6 @@
       <w:r>
         <w:t>nterfaces</w:t>
       </w:r>
-      <w:bookmarkEnd w:id="31"/>
-      <w:bookmarkEnd w:id="32"/>
     </w:p>
     <w:tbl>
       <w:tblPr>
@@ -24673,6 +25892,7 @@
               <w:framePr w:hSpace="0" w:wrap="auto" w:vAnchor="margin" w:xAlign="left" w:yAlign="inline"/>
               <w:suppressOverlap w:val="0"/>
             </w:pPr>
+            <w:bookmarkStart w:id="33" w:name="_Toc452446894"/>
             <w:r>
               <w:t>Department</w:t>
             </w:r>
@@ -24816,9 +26036,14 @@
               <w:framePr w:hSpace="0" w:wrap="auto" w:vAnchor="margin" w:xAlign="left" w:yAlign="inline"/>
               <w:suppressOverlap w:val="0"/>
             </w:pPr>
-            <w:r>
-              <w:t>sangnv@fpt.edu.vn</w:t>
-            </w:r>
+            <w:hyperlink r:id="rId16" w:history="1">
+              <w:r>
+                <w:rPr>
+                  <w:rStyle w:val="Hyperlink"/>
+                </w:rPr>
+                <w:t>sangnv@fpt.edu.vn</w:t>
+              </w:r>
+            </w:hyperlink>
           </w:p>
         </w:tc>
         <w:tc>
@@ -24901,12 +26126,15 @@
               <w:framePr w:hSpace="0" w:wrap="auto" w:vAnchor="margin" w:xAlign="left" w:yAlign="inline"/>
               <w:suppressOverlap w:val="0"/>
             </w:pPr>
-            <w:r>
-              <w:rPr>
-                <w:shd w:val="clear" w:color="auto" w:fill="FFFFFF"/>
-              </w:rPr>
-              <w:t>acad.hn@fpt.edu.vn</w:t>
-            </w:r>
+            <w:hyperlink r:id="rId17" w:history="1">
+              <w:r>
+                <w:rPr>
+                  <w:rStyle w:val="Hyperlink"/>
+                  <w:shd w:val="clear" w:color="auto" w:fill="FFFFFF"/>
+                </w:rPr>
+                <w:t>acad.hn@fpt.edu.vn</w:t>
+              </w:r>
+            </w:hyperlink>
           </w:p>
         </w:tc>
         <w:tc>
@@ -24927,29 +26155,6 @@
         </w:tc>
       </w:tr>
     </w:tbl>
-    <w:p>
-      <w:pPr>
-        <w:pStyle w:val="Heading3"/>
-      </w:pPr>
-      <w:r>
-        <w:t>FPT University</w:t>
-      </w:r>
-      <w:r>
-        <w:t xml:space="preserve">’s </w:t>
-      </w:r>
-      <w:r>
-        <w:t>I</w:t>
-      </w:r>
-      <w:r>
-        <w:t>nterfaces</w:t>
-      </w:r>
-    </w:p>
-    <w:p>
-      <w:pPr>
-        <w:pStyle w:val="HelpText"/>
-      </w:pPr>
-      <w:bookmarkStart w:id="33" w:name="_Toc452446894"/>
-    </w:p>
     <w:p>
       <w:pPr>
         <w:pStyle w:val="Heading1"/>
@@ -25285,6 +26490,9 @@
             <w:r>
               <w:t>Daily Report</w:t>
             </w:r>
+            <w:r>
+              <w:t xml:space="preserve"> at Daily Meeting</w:t>
+            </w:r>
           </w:p>
         </w:tc>
         <w:tc>
@@ -25768,7 +26976,15 @@
               <w:ind w:left="0"/>
             </w:pPr>
             <w:r>
-              <w:t xml:space="preserve">Agreed Fsoft and FU standard format </w:t>
+              <w:t xml:space="preserve">Agreed </w:t>
+            </w:r>
+            <w:proofErr w:type="spellStart"/>
+            <w:r>
+              <w:t>Fsoft</w:t>
+            </w:r>
+            <w:proofErr w:type="spellEnd"/>
+            <w:r>
+              <w:t xml:space="preserve"> and FU standard format </w:t>
             </w:r>
           </w:p>
         </w:tc>
@@ -25808,6 +27024,12 @@
             </w:pPr>
             <w:r>
               <w:t>PM</w:t>
+            </w:r>
+            <w:r>
+              <w:t xml:space="preserve"> </w:t>
+            </w:r>
+            <w:r>
+              <w:t>Project Team Members, QA</w:t>
             </w:r>
           </w:p>
         </w:tc>
@@ -25854,7 +27076,16 @@
               <w:ind w:left="0"/>
             </w:pPr>
             <w:r>
-              <w:t>12h45 Friday, Weekly</w:t>
+              <w:t>12h00</w:t>
+            </w:r>
+            <w:r>
+              <w:t xml:space="preserve"> </w:t>
+            </w:r>
+            <w:r>
+              <w:t>Wednes</w:t>
+            </w:r>
+            <w:r>
+              <w:t>day, Weekly</w:t>
             </w:r>
           </w:p>
         </w:tc>
@@ -25881,6 +27112,12 @@
             </w:pPr>
             <w:r>
               <w:t>PM</w:t>
+            </w:r>
+            <w:r>
+              <w:t xml:space="preserve"> </w:t>
+            </w:r>
+            <w:r>
+              <w:t>Project Team Members, QA</w:t>
             </w:r>
           </w:p>
         </w:tc>
@@ -26097,6 +27334,7 @@
               <w:ind w:left="0"/>
             </w:pPr>
             <w:r>
+              <w:lastRenderedPageBreak/>
               <w:t>Project Progress Review</w:t>
             </w:r>
           </w:p>
@@ -26167,7 +27405,6 @@
               <w:ind w:left="0"/>
             </w:pPr>
             <w:r>
-              <w:lastRenderedPageBreak/>
               <w:t>Project Milestone Review</w:t>
             </w:r>
           </w:p>
@@ -26243,6 +27480,9 @@
       <w:bookmarkEnd w:id="36"/>
     </w:p>
     <w:p>
+      <w:pPr>
+        <w:jc w:val="left"/>
+      </w:pPr>
       <w:bookmarkStart w:id="37" w:name="_Toc447380910"/>
       <w:bookmarkStart w:id="38" w:name="_Toc493946074"/>
       <w:bookmarkStart w:id="39" w:name="_Toc523796238"/>
@@ -26261,7 +27501,7 @@
           <w:color w:val="0070C0"/>
           <w:u w:val="single"/>
         </w:rPr>
-        <w:t xml:space="preserve"> UJD</w:t>
+        <w:t xml:space="preserve"> </w:t>
       </w:r>
       <w:r>
         <w:rPr>
@@ -26270,7 +27510,7 @@
           <w:color w:val="0070C0"/>
           <w:u w:val="single"/>
         </w:rPr>
-        <w:t>_VN</w:t>
+        <w:t>BUIN</w:t>
       </w:r>
       <w:r>
         <w:rPr>
@@ -30735,7 +31975,7 @@
 </file>
 
 <file path=customXml/itemProps1.xml><?xml version="1.0" encoding="utf-8"?>
-<ds:datastoreItem xmlns:ds="http://schemas.openxmlformats.org/officeDocument/2006/customXml" ds:itemID="{B2187EBF-45DE-4B80-9BDF-5A920E013768}">
+<ds:datastoreItem xmlns:ds="http://schemas.openxmlformats.org/officeDocument/2006/customXml" ds:itemID="{C68C1578-563D-4F75-960C-EE489256FB05}">
   <ds:schemaRefs>
     <ds:schemaRef ds:uri="http://schemas.openxmlformats.org/officeDocument/2006/bibliography"/>
   </ds:schemaRefs>

</xml_diff>